<commit_message>
Szenarien + SF Diagramm
</commit_message>
<xml_diff>
--- a/Szenarien IID_5Korr.docx
+++ b/Szenarien IID_5Korr.docx
@@ -1148,18 +1148,9 @@
             <w:i/>
             <w:lang w:val="de-DE"/>
           </w:rPr>
-          <w:t xml:space="preserve">Applikation </w:t>
-        </w:r>
-        <w:proofErr w:type="spellStart"/>
-        <w:r>
-          <w:rPr>
-            <w:i/>
-            <w:lang w:val="de-DE"/>
-          </w:rPr>
-          <w:t>StuffHub</w:t>
-        </w:r>
-      </w:ins>
-      <w:proofErr w:type="spellEnd"/>
+          <w:t>Applikation StuffHub</w:t>
+        </w:r>
+      </w:ins>
       <w:ins w:id="129" w:author="Mici &amp; Freddy Soare" w:date="2016-12-14T21:25:00Z">
         <w:r>
           <w:rPr>
@@ -1331,27 +1322,7 @@
           <w:rPr>
             <w:lang w:val="de-DE"/>
           </w:rPr>
-          <w:t xml:space="preserve">starte der Kunde zuerst die </w:t>
-        </w:r>
-        <w:proofErr w:type="spellStart"/>
-        <w:r>
-          <w:rPr>
-            <w:lang w:val="de-DE"/>
-          </w:rPr>
-          <w:t>Appliaktion</w:t>
-        </w:r>
-        <w:proofErr w:type="spellEnd"/>
-        <w:r>
-          <w:rPr>
-            <w:lang w:val="de-DE"/>
-          </w:rPr>
-          <w:t>.</w:t>
-        </w:r>
-        <w:r>
-          <w:rPr>
-            <w:lang w:val="de-DE"/>
-          </w:rPr>
-          <w:t xml:space="preserve"> </w:t>
+          <w:t xml:space="preserve">starte der Kunde zuerst die Appliaktion. </w:t>
         </w:r>
       </w:ins>
       <w:del w:id="149" w:author="Mici &amp; Freddy Soare" w:date="2016-12-16T15:17:00Z">
@@ -1410,21 +1381,7 @@
         <w:rPr>
           <w:lang w:val="de-DE"/>
         </w:rPr>
-        <w:t xml:space="preserve">“ suchen. Seine Suche kann er </w:t>
-      </w:r>
-      <w:proofErr w:type="gramStart"/>
-      <w:r>
-        <w:rPr>
-          <w:lang w:val="de-DE"/>
-        </w:rPr>
-        <w:t>nach folgenden</w:t>
-      </w:r>
-      <w:proofErr w:type="gramEnd"/>
-      <w:r>
-        <w:rPr>
-          <w:lang w:val="de-DE"/>
-        </w:rPr>
-        <w:t xml:space="preserve"> Kriterien filtern</w:t>
+        <w:t>“ suchen. Seine Suche kann er nach folgenden Kriterien filtern</w:t>
       </w:r>
     </w:p>
     <w:p>
@@ -2641,56 +2598,28 @@
           <w:rPr>
             <w:lang w:val="de-DE"/>
           </w:rPr>
-          <w:t xml:space="preserve">In beiden Fällen kann der Anbieter Feedback an den </w:t>
-        </w:r>
-        <w:proofErr w:type="spellStart"/>
-        <w:r>
-          <w:rPr>
-            <w:lang w:val="de-DE"/>
-          </w:rPr>
-          <w:t>Entlehner</w:t>
-        </w:r>
-        <w:proofErr w:type="spellEnd"/>
-        <w:r>
-          <w:rPr>
-            <w:lang w:val="de-DE"/>
-          </w:rPr>
-          <w:t xml:space="preserve"> senden. </w:t>
-        </w:r>
-      </w:ins>
-    </w:p>
-    <w:p>
-      <w:pPr>
-        <w:rPr>
-          <w:lang w:val="de-DE"/>
-        </w:rPr>
-      </w:pPr>
-    </w:p>
-    <w:p>
-      <w:pPr>
-        <w:rPr>
-          <w:lang w:val="de-DE"/>
-        </w:rPr>
-      </w:pPr>
-      <w:r>
-        <w:rPr>
-          <w:lang w:val="de-DE"/>
-        </w:rPr>
-        <w:t xml:space="preserve">Der </w:t>
-      </w:r>
-      <w:proofErr w:type="spellStart"/>
-      <w:r>
-        <w:rPr>
-          <w:lang w:val="de-DE"/>
-        </w:rPr>
-        <w:t>Entlehner</w:t>
-      </w:r>
-      <w:proofErr w:type="spellEnd"/>
-      <w:r>
-        <w:rPr>
-          <w:lang w:val="de-DE"/>
-        </w:rPr>
-        <w:t xml:space="preserve"> bekommt eine Benachrichtigung, ob seine Anfrage erfolgreich war oder abgelehnt wurde. Im </w:t>
+          <w:t xml:space="preserve">In beiden Fällen kann der Anbieter Feedback an den Entlehner senden. </w:t>
+        </w:r>
+      </w:ins>
+    </w:p>
+    <w:p>
+      <w:pPr>
+        <w:rPr>
+          <w:lang w:val="de-DE"/>
+        </w:rPr>
+      </w:pPr>
+    </w:p>
+    <w:p>
+      <w:pPr>
+        <w:rPr>
+          <w:lang w:val="de-DE"/>
+        </w:rPr>
+      </w:pPr>
+      <w:r>
+        <w:rPr>
+          <w:lang w:val="de-DE"/>
+        </w:rPr>
+        <w:t xml:space="preserve">Der Entlehner bekommt eine Benachrichtigung, ob seine Anfrage erfolgreich war oder abgelehnt wurde. Im </w:t>
       </w:r>
       <w:del w:id="255" w:author="Mici &amp; Freddy Soare" w:date="2016-12-12T21:16:00Z">
         <w:r>
@@ -2700,7 +2629,6 @@
           <w:delText>Erfolg Fall</w:delText>
         </w:r>
       </w:del>
-      <w:proofErr w:type="spellStart"/>
       <w:ins w:id="256" w:author="Mici &amp; Freddy Soare" w:date="2016-12-12T21:16:00Z">
         <w:r>
           <w:rPr>
@@ -2709,26 +2637,11 @@
           <w:t>Erfolgfall</w:t>
         </w:r>
       </w:ins>
-      <w:proofErr w:type="spellEnd"/>
-      <w:r>
-        <w:rPr>
-          <w:lang w:val="de-DE"/>
-        </w:rPr>
-        <w:t xml:space="preserve"> sieht der </w:t>
-      </w:r>
-      <w:proofErr w:type="spellStart"/>
-      <w:r>
-        <w:rPr>
-          <w:lang w:val="de-DE"/>
-        </w:rPr>
-        <w:t>Entlehner</w:t>
-      </w:r>
-      <w:proofErr w:type="spellEnd"/>
-      <w:r>
-        <w:rPr>
-          <w:lang w:val="de-DE"/>
-        </w:rPr>
-        <w:t xml:space="preserve"> die E-Mailadresse und Telefonnummer des </w:t>
+      <w:r>
+        <w:rPr>
+          <w:lang w:val="de-DE"/>
+        </w:rPr>
+        <w:t xml:space="preserve"> sieht der Entlehner die E-Mailadresse und Telefonnummer des </w:t>
       </w:r>
       <w:del w:id="257" w:author="Mici &amp; Freddy Soare" w:date="2016-12-12T21:12:00Z">
         <w:r>
@@ -2770,21 +2683,7 @@
         <w:rPr>
           <w:lang w:val="de-DE"/>
         </w:rPr>
-        <w:t xml:space="preserve">Beim Ausleihen des Produkts müssen </w:t>
-      </w:r>
-      <w:proofErr w:type="spellStart"/>
-      <w:r>
-        <w:rPr>
-          <w:lang w:val="de-DE"/>
-        </w:rPr>
-        <w:t>Entlehner</w:t>
-      </w:r>
-      <w:proofErr w:type="spellEnd"/>
-      <w:r>
-        <w:rPr>
-          <w:lang w:val="de-DE"/>
-        </w:rPr>
-        <w:t xml:space="preserve"> und </w:t>
+        <w:t xml:space="preserve">Beim Ausleihen des Produkts müssen Entlehner und </w:t>
       </w:r>
       <w:del w:id="259" w:author="Mici &amp; Freddy Soare" w:date="2016-12-12T21:12:00Z">
         <w:r>
@@ -2806,21 +2705,7 @@
         <w:rPr>
           <w:lang w:val="de-DE"/>
         </w:rPr>
-        <w:t xml:space="preserve"> diese Übergabe bestätigen, gleiches gilt für die </w:t>
-      </w:r>
-      <w:proofErr w:type="spellStart"/>
-      <w:r>
-        <w:rPr>
-          <w:lang w:val="de-DE"/>
-        </w:rPr>
-        <w:t>Retourniereung</w:t>
-      </w:r>
-      <w:proofErr w:type="spellEnd"/>
-      <w:r>
-        <w:rPr>
-          <w:lang w:val="de-DE"/>
-        </w:rPr>
-        <w:t>.</w:t>
+        <w:t xml:space="preserve"> diese Übergabe bestätigen, gleiches gilt für die Retourniereung.</w:t>
       </w:r>
       <w:commentRangeEnd w:id="156"/>
       <w:r>
@@ -2850,21 +2735,7 @@
           <w:rPr>
             <w:lang w:val="de-DE"/>
           </w:rPr>
-          <w:t xml:space="preserve"> (+10) bei der Retournierung das Karma für den </w:t>
-        </w:r>
-        <w:proofErr w:type="spellStart"/>
-        <w:r>
-          <w:rPr>
-            <w:lang w:val="de-DE"/>
-          </w:rPr>
-          <w:t>Entlehner</w:t>
-        </w:r>
-        <w:proofErr w:type="spellEnd"/>
-        <w:r>
-          <w:rPr>
-            <w:lang w:val="de-DE"/>
-          </w:rPr>
-          <w:t xml:space="preserve"> </w:t>
+          <w:t xml:space="preserve"> (+10) bei der Retournierung das Karma für den Entlehner </w:t>
         </w:r>
       </w:ins>
       <w:ins w:id="264" w:author="Mici &amp; Freddy Soare" w:date="2016-12-12T21:40:00Z">
@@ -3165,49 +3036,7 @@
         <w:rPr>
           <w:lang w:val="de-DE"/>
         </w:rPr>
-        <w:t xml:space="preserve">Zur jeder Zeit kann von einem Mitglied im Netzwerk, der Name, das Profilbild, </w:t>
-      </w:r>
-      <w:proofErr w:type="spellStart"/>
-      <w:r>
-        <w:rPr>
-          <w:lang w:val="de-DE"/>
-        </w:rPr>
-        <w:t>Badges</w:t>
-      </w:r>
-      <w:proofErr w:type="spellEnd"/>
-      <w:r>
-        <w:rPr>
-          <w:lang w:val="de-DE"/>
-        </w:rPr>
-        <w:t xml:space="preserve"> und </w:t>
-      </w:r>
-      <w:proofErr w:type="spellStart"/>
-      <w:r>
-        <w:rPr>
-          <w:lang w:val="de-DE"/>
-        </w:rPr>
-        <w:t>Charma</w:t>
-      </w:r>
-      <w:proofErr w:type="spellEnd"/>
-      <w:r>
-        <w:rPr>
-          <w:lang w:val="de-DE"/>
-        </w:rPr>
-        <w:t xml:space="preserve"> angezeigt werden. </w:t>
-      </w:r>
-      <w:proofErr w:type="spellStart"/>
-      <w:r>
-        <w:rPr>
-          <w:lang w:val="de-DE"/>
-        </w:rPr>
-        <w:t>Weiters</w:t>
-      </w:r>
-      <w:proofErr w:type="spellEnd"/>
-      <w:r>
-        <w:rPr>
-          <w:lang w:val="de-DE"/>
-        </w:rPr>
-        <w:t xml:space="preserve"> wird in diese Übersicht angezeigt, welche Produkte zurzeit dieses Mitglied ausleihen kann.</w:t>
+        <w:t>Zur jeder Zeit kann von einem Mitglied im Netzwerk, der Name, das Profilbild, Badges und Charma angezeigt werden. Weiters wird in diese Übersicht angezeigt, welche Produkte zurzeit dieses Mitglied ausleihen kann.</w:t>
       </w:r>
     </w:p>
     <w:p>
@@ -3605,22 +3434,10 @@
               </w:rPr>
             </w:rPrChange>
           </w:rPr>
-          <w:t xml:space="preserve">&gt;&gt;Momo 1 sexy </w:t>
-        </w:r>
-        <w:proofErr w:type="spellStart"/>
-        <w:r>
-          <w:rPr>
-            <w:i/>
-            <w:lang w:val="de-DE"/>
-            <w:rPrChange w:id="317" w:author="Mici &amp; Freddy Soare" w:date="2016-12-14T21:59:00Z">
-              <w:rPr>
-                <w:lang w:val="de-DE"/>
-              </w:rPr>
-            </w:rPrChange>
-          </w:rPr>
-          <w:t>dude</w:t>
-        </w:r>
-        <w:proofErr w:type="spellEnd"/>
+          <w:t xml:space="preserve">&gt;&gt;Momo 1 sexy dude&lt;&lt; heißt. Dieser Nachname kommt Kunde Simon sehr suspekt vor, darüber hinaus verwendet Kunde </w:t>
+        </w:r>
+      </w:ins>
+      <w:ins w:id="317" w:author="Mici &amp; Freddy Soare" w:date="2016-12-14T21:56:00Z">
         <w:r>
           <w:rPr>
             <w:i/>
@@ -3631,10 +3448,10 @@
               </w:rPr>
             </w:rPrChange>
           </w:rPr>
-          <w:t xml:space="preserve">&lt;&lt; heißt. Dieser Nachname kommt Kunde Simon sehr suspekt vor, darüber hinaus verwendet Kunde </w:t>
-        </w:r>
-      </w:ins>
-      <w:ins w:id="319" w:author="Mici &amp; Freddy Soare" w:date="2016-12-14T21:56:00Z">
+          <w:t xml:space="preserve">Momo ein unscharfes Profilbild von der Seite. Kunde Simon meldet bei StuffHub einen </w:t>
+        </w:r>
+      </w:ins>
+      <w:ins w:id="319" w:author="Mici &amp; Freddy Soare" w:date="2016-12-14T21:57:00Z">
         <w:r>
           <w:rPr>
             <w:i/>
@@ -3645,22 +3462,17 @@
               </w:rPr>
             </w:rPrChange>
           </w:rPr>
-          <w:t xml:space="preserve">Momo ein unscharfes Profilbild von der Seite. Kunde Simon meldet bei </w:t>
-        </w:r>
-        <w:proofErr w:type="spellStart"/>
+          <w:t>Missbrauch Vorwurf</w:t>
+        </w:r>
+      </w:ins>
+      <w:ins w:id="321" w:author="Mici &amp; Freddy Soare" w:date="2016-12-14T21:56:00Z">
         <w:r>
           <w:rPr>
             <w:i/>
             <w:lang w:val="de-DE"/>
-            <w:rPrChange w:id="321" w:author="Mici &amp; Freddy Soare" w:date="2016-12-14T21:59:00Z">
-              <w:rPr>
-                <w:lang w:val="de-DE"/>
-              </w:rPr>
-            </w:rPrChange>
-          </w:rPr>
-          <w:t>StuffHub</w:t>
-        </w:r>
-        <w:proofErr w:type="spellEnd"/>
+          </w:rPr>
+          <w:t xml:space="preserve"> geg</w:t>
+        </w:r>
         <w:r>
           <w:rPr>
             <w:i/>
@@ -3671,7 +3483,7 @@
               </w:rPr>
             </w:rPrChange>
           </w:rPr>
-          <w:t xml:space="preserve"> einen </w:t>
+          <w:t xml:space="preserve">en Kunde Momo. </w:t>
         </w:r>
       </w:ins>
       <w:ins w:id="323" w:author="Mici &amp; Freddy Soare" w:date="2016-12-14T21:57:00Z">
@@ -3685,17 +3497,10 @@
               </w:rPr>
             </w:rPrChange>
           </w:rPr>
-          <w:t>Missbrauch Vorwurf</w:t>
-        </w:r>
-      </w:ins>
-      <w:ins w:id="325" w:author="Mici &amp; Freddy Soare" w:date="2016-12-14T21:56:00Z">
-        <w:r>
-          <w:rPr>
-            <w:i/>
-            <w:lang w:val="de-DE"/>
-          </w:rPr>
-          <w:t xml:space="preserve"> geg</w:t>
-        </w:r>
+          <w:t>Kunde Momo bekommt eine Benachrichtig in der er aufgefordert wird binnen 7 Tagen die genannten Makel laut AGB richtig zu stellen. Da Kunde Momo nicht darauf reagiert bekommt er nach 7 Tagen die zweite Meldung und nach darauffolgenden 7 Tagen die dritte Meldung. Schlie</w:t>
+        </w:r>
+      </w:ins>
+      <w:ins w:id="325" w:author="Mici &amp; Freddy Soare" w:date="2016-12-14T21:58:00Z">
         <w:r>
           <w:rPr>
             <w:i/>
@@ -3706,34 +3511,6 @@
               </w:rPr>
             </w:rPrChange>
           </w:rPr>
-          <w:t xml:space="preserve">en Kunde Momo. </w:t>
-        </w:r>
-      </w:ins>
-      <w:ins w:id="327" w:author="Mici &amp; Freddy Soare" w:date="2016-12-14T21:57:00Z">
-        <w:r>
-          <w:rPr>
-            <w:i/>
-            <w:lang w:val="de-DE"/>
-            <w:rPrChange w:id="328" w:author="Mici &amp; Freddy Soare" w:date="2016-12-14T21:59:00Z">
-              <w:rPr>
-                <w:lang w:val="de-DE"/>
-              </w:rPr>
-            </w:rPrChange>
-          </w:rPr>
-          <w:t>Kunde Momo bekommt eine Benachrichtig in der er aufgefordert wird binnen 7 Tagen die genannten Makel laut AGB richtig zu stellen. Da Kunde Momo nicht darauf reagiert bekommt er nach 7 Tagen die zweite Meldung und nach darauffolgenden 7 Tagen die dritte Meldung. Schlie</w:t>
-        </w:r>
-      </w:ins>
-      <w:ins w:id="329" w:author="Mici &amp; Freddy Soare" w:date="2016-12-14T21:58:00Z">
-        <w:r>
-          <w:rPr>
-            <w:i/>
-            <w:lang w:val="de-DE"/>
-            <w:rPrChange w:id="330" w:author="Mici &amp; Freddy Soare" w:date="2016-12-14T21:59:00Z">
-              <w:rPr>
-                <w:lang w:val="de-DE"/>
-              </w:rPr>
-            </w:rPrChange>
-          </w:rPr>
           <w:t>ßlich wird sein Konto gelöscht“</w:t>
         </w:r>
       </w:ins>
@@ -3741,26 +3518,26 @@
     <w:p>
       <w:pPr>
         <w:rPr>
-          <w:ins w:id="331" w:author="Mici &amp; Freddy Soare" w:date="2016-12-14T22:02:00Z"/>
-          <w:lang w:val="de-DE"/>
-        </w:rPr>
-      </w:pPr>
-    </w:p>
-    <w:p>
-      <w:pPr>
-        <w:rPr>
-          <w:ins w:id="332" w:author="Mici &amp; Freddy Soare" w:date="2016-12-14T22:02:00Z"/>
+          <w:ins w:id="327" w:author="Mici &amp; Freddy Soare" w:date="2016-12-14T22:02:00Z"/>
+          <w:lang w:val="de-DE"/>
+        </w:rPr>
+      </w:pPr>
+    </w:p>
+    <w:p>
+      <w:pPr>
+        <w:rPr>
+          <w:ins w:id="328" w:author="Mici &amp; Freddy Soare" w:date="2016-12-14T22:02:00Z"/>
           <w:b/>
           <w:lang w:val="de-DE"/>
-          <w:rPrChange w:id="333" w:author="Mici &amp; Freddy Soare" w:date="2016-12-14T22:02:00Z">
+          <w:rPrChange w:id="329" w:author="Mici &amp; Freddy Soare" w:date="2016-12-14T22:02:00Z">
             <w:rPr>
-              <w:ins w:id="334" w:author="Mici &amp; Freddy Soare" w:date="2016-12-14T22:02:00Z"/>
+              <w:ins w:id="330" w:author="Mici &amp; Freddy Soare" w:date="2016-12-14T22:02:00Z"/>
               <w:lang w:val="de-DE"/>
             </w:rPr>
           </w:rPrChange>
         </w:rPr>
       </w:pPr>
-      <w:ins w:id="335" w:author="Mici &amp; Freddy Soare" w:date="2016-12-14T22:02:00Z">
+      <w:ins w:id="331" w:author="Mici &amp; Freddy Soare" w:date="2016-12-14T22:02:00Z">
         <w:r>
           <w:rPr>
             <w:b/>
@@ -3780,19 +3557,19 @@
     <w:p>
       <w:pPr>
         <w:rPr>
-          <w:ins w:id="336" w:author="Mici &amp; Freddy Soare" w:date="2016-12-12T22:13:00Z"/>
-          <w:lang w:val="de-DE"/>
-        </w:rPr>
-      </w:pPr>
-    </w:p>
-    <w:p>
-      <w:pPr>
-        <w:rPr>
-          <w:ins w:id="337" w:author="Mici &amp; Freddy Soare" w:date="2016-12-12T22:13:00Z"/>
-          <w:lang w:val="de-DE"/>
-        </w:rPr>
-      </w:pPr>
-      <w:ins w:id="338" w:author="Mici &amp; Freddy Soare" w:date="2016-12-12T22:13:00Z">
+          <w:ins w:id="332" w:author="Mici &amp; Freddy Soare" w:date="2016-12-12T22:13:00Z"/>
+          <w:lang w:val="de-DE"/>
+        </w:rPr>
+      </w:pPr>
+    </w:p>
+    <w:p>
+      <w:pPr>
+        <w:rPr>
+          <w:ins w:id="333" w:author="Mici &amp; Freddy Soare" w:date="2016-12-12T22:13:00Z"/>
+          <w:lang w:val="de-DE"/>
+        </w:rPr>
+      </w:pPr>
+      <w:ins w:id="334" w:author="Mici &amp; Freddy Soare" w:date="2016-12-12T22:13:00Z">
         <w:r>
           <w:rPr>
             <w:lang w:val="de-DE"/>
@@ -3809,11 +3586,11 @@
           <w:numId w:val="6"/>
         </w:numPr>
         <w:rPr>
-          <w:ins w:id="339" w:author="Mici &amp; Freddy Soare" w:date="2016-12-12T22:13:00Z"/>
-          <w:lang w:val="de-DE"/>
-        </w:rPr>
-      </w:pPr>
-      <w:ins w:id="340" w:author="Mici &amp; Freddy Soare" w:date="2016-12-12T22:13:00Z">
+          <w:ins w:id="335" w:author="Mici &amp; Freddy Soare" w:date="2016-12-12T22:13:00Z"/>
+          <w:lang w:val="de-DE"/>
+        </w:rPr>
+      </w:pPr>
+      <w:ins w:id="336" w:author="Mici &amp; Freddy Soare" w:date="2016-12-12T22:13:00Z">
         <w:r>
           <w:rPr>
             <w:lang w:val="de-DE"/>
@@ -3830,11 +3607,11 @@
           <w:numId w:val="6"/>
         </w:numPr>
         <w:rPr>
-          <w:ins w:id="341" w:author="Mici &amp; Freddy Soare" w:date="2016-12-12T22:13:00Z"/>
-          <w:lang w:val="de-DE"/>
-        </w:rPr>
-      </w:pPr>
-      <w:ins w:id="342" w:author="Mici &amp; Freddy Soare" w:date="2016-12-12T22:13:00Z">
+          <w:ins w:id="337" w:author="Mici &amp; Freddy Soare" w:date="2016-12-12T22:13:00Z"/>
+          <w:lang w:val="de-DE"/>
+        </w:rPr>
+      </w:pPr>
+      <w:ins w:id="338" w:author="Mici &amp; Freddy Soare" w:date="2016-12-12T22:13:00Z">
         <w:r>
           <w:rPr>
             <w:lang w:val="de-DE"/>
@@ -3851,11 +3628,11 @@
           <w:numId w:val="6"/>
         </w:numPr>
         <w:rPr>
-          <w:ins w:id="343" w:author="Mici &amp; Freddy Soare" w:date="2016-12-12T22:13:00Z"/>
-          <w:lang w:val="de-DE"/>
-        </w:rPr>
-      </w:pPr>
-      <w:ins w:id="344" w:author="Mici &amp; Freddy Soare" w:date="2016-12-12T22:13:00Z">
+          <w:ins w:id="339" w:author="Mici &amp; Freddy Soare" w:date="2016-12-12T22:13:00Z"/>
+          <w:lang w:val="de-DE"/>
+        </w:rPr>
+      </w:pPr>
+      <w:ins w:id="340" w:author="Mici &amp; Freddy Soare" w:date="2016-12-12T22:13:00Z">
         <w:r>
           <w:rPr>
             <w:lang w:val="de-DE"/>
@@ -3867,43 +3644,43 @@
     <w:p>
       <w:pPr>
         <w:rPr>
+          <w:ins w:id="341" w:author="Mici &amp; Freddy Soare" w:date="2016-12-12T22:13:00Z"/>
+          <w:lang w:val="de-DE"/>
+        </w:rPr>
+      </w:pPr>
+    </w:p>
+    <w:p>
+      <w:pPr>
+        <w:rPr>
+          <w:ins w:id="342" w:author="Mici &amp; Freddy Soare" w:date="2016-12-12T22:13:00Z"/>
+          <w:lang w:val="de-DE"/>
+        </w:rPr>
+      </w:pPr>
+      <w:ins w:id="343" w:author="Mici &amp; Freddy Soare" w:date="2016-12-12T22:13:00Z">
+        <w:r>
+          <w:rPr>
+            <w:lang w:val="de-DE"/>
+          </w:rPr>
+          <w:t>Beim ersten berechtigten Vorwurf wird der Mitglied darüber informiert und muss binnen 7 Tage den Makel richtigstellen, anderenfalls wird sein Profil gelöscht.</w:t>
+        </w:r>
+      </w:ins>
+    </w:p>
+    <w:p>
+      <w:pPr>
+        <w:rPr>
+          <w:ins w:id="344" w:author="Mici &amp; Freddy Soare" w:date="2016-12-12T22:13:00Z"/>
+          <w:lang w:val="de-DE"/>
+        </w:rPr>
+      </w:pPr>
+    </w:p>
+    <w:p>
+      <w:pPr>
+        <w:rPr>
           <w:ins w:id="345" w:author="Mici &amp; Freddy Soare" w:date="2016-12-12T22:13:00Z"/>
           <w:lang w:val="de-DE"/>
         </w:rPr>
       </w:pPr>
-    </w:p>
-    <w:p>
-      <w:pPr>
-        <w:rPr>
-          <w:ins w:id="346" w:author="Mici &amp; Freddy Soare" w:date="2016-12-12T22:13:00Z"/>
-          <w:lang w:val="de-DE"/>
-        </w:rPr>
-      </w:pPr>
-      <w:ins w:id="347" w:author="Mici &amp; Freddy Soare" w:date="2016-12-12T22:13:00Z">
-        <w:r>
-          <w:rPr>
-            <w:lang w:val="de-DE"/>
-          </w:rPr>
-          <w:t>Beim ersten berechtigten Vorwurf wird der Mitglied darüber informiert und muss binnen 7 Tage den Makel richtigstellen, anderenfalls wird sein Profil gelöscht.</w:t>
-        </w:r>
-      </w:ins>
-    </w:p>
-    <w:p>
-      <w:pPr>
-        <w:rPr>
-          <w:ins w:id="348" w:author="Mici &amp; Freddy Soare" w:date="2016-12-12T22:13:00Z"/>
-          <w:lang w:val="de-DE"/>
-        </w:rPr>
-      </w:pPr>
-    </w:p>
-    <w:p>
-      <w:pPr>
-        <w:rPr>
-          <w:ins w:id="349" w:author="Mici &amp; Freddy Soare" w:date="2016-12-12T22:13:00Z"/>
-          <w:lang w:val="de-DE"/>
-        </w:rPr>
-      </w:pPr>
-      <w:ins w:id="350" w:author="Mici &amp; Freddy Soare" w:date="2016-12-12T22:13:00Z">
+      <w:ins w:id="346" w:author="Mici &amp; Freddy Soare" w:date="2016-12-12T22:13:00Z">
         <w:r>
           <w:rPr>
             <w:lang w:val="de-DE"/>
@@ -3916,11 +3693,11 @@
       <w:pPr>
         <w:pStyle w:val="Heading1"/>
         <w:rPr>
-          <w:del w:id="351" w:author="Mici &amp; Freddy Soare" w:date="2016-12-12T21:24:00Z"/>
-          <w:lang w:val="de-DE"/>
-        </w:rPr>
-      </w:pPr>
-      <w:del w:id="352" w:author="Mici &amp; Freddy Soare" w:date="2016-12-12T21:24:00Z">
+          <w:del w:id="347" w:author="Mici &amp; Freddy Soare" w:date="2016-12-12T21:24:00Z"/>
+          <w:lang w:val="de-DE"/>
+        </w:rPr>
+      </w:pPr>
+      <w:del w:id="348" w:author="Mici &amp; Freddy Soare" w:date="2016-12-12T21:24:00Z">
         <w:r>
           <w:rPr>
             <w:lang w:val="de-DE"/>
@@ -3938,19 +3715,19 @@
     <w:p>
       <w:pPr>
         <w:rPr>
-          <w:del w:id="353" w:author="Mici &amp; Freddy Soare" w:date="2016-12-12T21:24:00Z"/>
-          <w:lang w:val="de-DE"/>
-        </w:rPr>
-      </w:pPr>
-    </w:p>
-    <w:p>
-      <w:pPr>
-        <w:rPr>
-          <w:del w:id="354" w:author="Mici &amp; Freddy Soare" w:date="2016-12-12T21:24:00Z"/>
-          <w:lang w:val="de-DE"/>
-        </w:rPr>
-      </w:pPr>
-      <w:del w:id="355" w:author="Mici &amp; Freddy Soare" w:date="2016-12-12T21:24:00Z">
+          <w:del w:id="349" w:author="Mici &amp; Freddy Soare" w:date="2016-12-12T21:24:00Z"/>
+          <w:lang w:val="de-DE"/>
+        </w:rPr>
+      </w:pPr>
+    </w:p>
+    <w:p>
+      <w:pPr>
+        <w:rPr>
+          <w:del w:id="350" w:author="Mici &amp; Freddy Soare" w:date="2016-12-12T21:24:00Z"/>
+          <w:lang w:val="de-DE"/>
+        </w:rPr>
+      </w:pPr>
+      <w:del w:id="351" w:author="Mici &amp; Freddy Soare" w:date="2016-12-12T21:24:00Z">
         <w:r>
           <w:rPr>
             <w:lang w:val="de-DE"/>
@@ -3967,11 +3744,11 @@
           <w:numId w:val="6"/>
         </w:numPr>
         <w:rPr>
-          <w:del w:id="356" w:author="Mici &amp; Freddy Soare" w:date="2016-12-12T21:24:00Z"/>
-          <w:lang w:val="de-DE"/>
-        </w:rPr>
-      </w:pPr>
-      <w:del w:id="357" w:author="Mici &amp; Freddy Soare" w:date="2016-12-12T21:24:00Z">
+          <w:del w:id="352" w:author="Mici &amp; Freddy Soare" w:date="2016-12-12T21:24:00Z"/>
+          <w:lang w:val="de-DE"/>
+        </w:rPr>
+      </w:pPr>
+      <w:del w:id="353" w:author="Mici &amp; Freddy Soare" w:date="2016-12-12T21:24:00Z">
         <w:r>
           <w:rPr>
             <w:lang w:val="de-DE"/>
@@ -3988,11 +3765,11 @@
           <w:numId w:val="6"/>
         </w:numPr>
         <w:rPr>
-          <w:del w:id="358" w:author="Mici &amp; Freddy Soare" w:date="2016-12-12T21:24:00Z"/>
-          <w:lang w:val="de-DE"/>
-        </w:rPr>
-      </w:pPr>
-      <w:del w:id="359" w:author="Mici &amp; Freddy Soare" w:date="2016-12-12T21:24:00Z">
+          <w:del w:id="354" w:author="Mici &amp; Freddy Soare" w:date="2016-12-12T21:24:00Z"/>
+          <w:lang w:val="de-DE"/>
+        </w:rPr>
+      </w:pPr>
+      <w:del w:id="355" w:author="Mici &amp; Freddy Soare" w:date="2016-12-12T21:24:00Z">
         <w:r>
           <w:rPr>
             <w:lang w:val="de-DE"/>
@@ -4009,11 +3786,11 @@
           <w:numId w:val="6"/>
         </w:numPr>
         <w:rPr>
-          <w:del w:id="360" w:author="Mici &amp; Freddy Soare" w:date="2016-12-12T21:24:00Z"/>
-          <w:lang w:val="de-DE"/>
-        </w:rPr>
-      </w:pPr>
-      <w:del w:id="361" w:author="Mici &amp; Freddy Soare" w:date="2016-12-12T21:24:00Z">
+          <w:del w:id="356" w:author="Mici &amp; Freddy Soare" w:date="2016-12-12T21:24:00Z"/>
+          <w:lang w:val="de-DE"/>
+        </w:rPr>
+      </w:pPr>
+      <w:del w:id="357" w:author="Mici &amp; Freddy Soare" w:date="2016-12-12T21:24:00Z">
         <w:r>
           <w:rPr>
             <w:lang w:val="de-DE"/>
@@ -4025,43 +3802,43 @@
     <w:p>
       <w:pPr>
         <w:rPr>
+          <w:del w:id="358" w:author="Mici &amp; Freddy Soare" w:date="2016-12-12T21:24:00Z"/>
+          <w:lang w:val="de-DE"/>
+        </w:rPr>
+      </w:pPr>
+    </w:p>
+    <w:p>
+      <w:pPr>
+        <w:rPr>
+          <w:del w:id="359" w:author="Mici &amp; Freddy Soare" w:date="2016-12-12T21:24:00Z"/>
+          <w:lang w:val="de-DE"/>
+        </w:rPr>
+      </w:pPr>
+      <w:del w:id="360" w:author="Mici &amp; Freddy Soare" w:date="2016-12-12T21:24:00Z">
+        <w:r>
+          <w:rPr>
+            <w:lang w:val="de-DE"/>
+          </w:rPr>
+          <w:delText>Beim ersten berechtigten Vorwurf wird der Mitglied darüber informiert und muss binnen 7 Tage den Makel richtigstellen, anderenfalls wird sein Profil gelöscht.</w:delText>
+        </w:r>
+      </w:del>
+    </w:p>
+    <w:p>
+      <w:pPr>
+        <w:rPr>
+          <w:del w:id="361" w:author="Mici &amp; Freddy Soare" w:date="2016-12-12T21:24:00Z"/>
+          <w:lang w:val="de-DE"/>
+        </w:rPr>
+      </w:pPr>
+    </w:p>
+    <w:p>
+      <w:pPr>
+        <w:rPr>
           <w:del w:id="362" w:author="Mici &amp; Freddy Soare" w:date="2016-12-12T21:24:00Z"/>
           <w:lang w:val="de-DE"/>
         </w:rPr>
       </w:pPr>
-    </w:p>
-    <w:p>
-      <w:pPr>
-        <w:rPr>
-          <w:del w:id="363" w:author="Mici &amp; Freddy Soare" w:date="2016-12-12T21:24:00Z"/>
-          <w:lang w:val="de-DE"/>
-        </w:rPr>
-      </w:pPr>
-      <w:del w:id="364" w:author="Mici &amp; Freddy Soare" w:date="2016-12-12T21:24:00Z">
-        <w:r>
-          <w:rPr>
-            <w:lang w:val="de-DE"/>
-          </w:rPr>
-          <w:delText>Beim ersten berechtigten Vorwurf wird der Mitglied darüber informiert und muss binnen 7 Tage den Makel richtigstellen, anderenfalls wird sein Profil gelöscht.</w:delText>
-        </w:r>
-      </w:del>
-    </w:p>
-    <w:p>
-      <w:pPr>
-        <w:rPr>
-          <w:del w:id="365" w:author="Mici &amp; Freddy Soare" w:date="2016-12-12T21:24:00Z"/>
-          <w:lang w:val="de-DE"/>
-        </w:rPr>
-      </w:pPr>
-    </w:p>
-    <w:p>
-      <w:pPr>
-        <w:rPr>
-          <w:del w:id="366" w:author="Mici &amp; Freddy Soare" w:date="2016-12-12T21:24:00Z"/>
-          <w:lang w:val="de-DE"/>
-        </w:rPr>
-      </w:pPr>
-      <w:del w:id="367" w:author="Mici &amp; Freddy Soare" w:date="2016-12-12T21:24:00Z">
+      <w:del w:id="363" w:author="Mici &amp; Freddy Soare" w:date="2016-12-12T21:24:00Z">
         <w:r>
           <w:rPr>
             <w:lang w:val="de-DE"/>
@@ -4081,7 +3858,7 @@
       <w:pPr>
         <w:pStyle w:val="Heading1"/>
         <w:rPr>
-          <w:ins w:id="368" w:author="Mici &amp; Freddy Soare" w:date="2016-12-14T21:59:00Z"/>
+          <w:ins w:id="364" w:author="Mici &amp; Freddy Soare" w:date="2016-12-14T21:59:00Z"/>
           <w:lang w:val="de-DE"/>
         </w:rPr>
       </w:pPr>
@@ -4093,7 +3870,7 @@
           <w:lang w:val="de-DE"/>
         </w:rPr>
       </w:pPr>
-      <w:commentRangeStart w:id="369"/>
+      <w:commentRangeStart w:id="365"/>
       <w:r>
         <w:rPr>
           <w:lang w:val="de-DE"/>
@@ -4111,11 +3888,11 @@
     <w:p>
       <w:pPr>
         <w:rPr>
-          <w:ins w:id="370" w:author="Mici &amp; Freddy Soare" w:date="2016-12-14T21:59:00Z"/>
-          <w:lang w:val="de-DE"/>
-        </w:rPr>
-      </w:pPr>
-      <w:ins w:id="371" w:author="Mici &amp; Freddy Soare" w:date="2016-12-14T21:59:00Z">
+          <w:ins w:id="366" w:author="Mici &amp; Freddy Soare" w:date="2016-12-14T21:59:00Z"/>
+          <w:lang w:val="de-DE"/>
+        </w:rPr>
+      </w:pPr>
+      <w:ins w:id="367" w:author="Mici &amp; Freddy Soare" w:date="2016-12-14T21:59:00Z">
         <w:r>
           <w:rPr>
             <w:lang w:val="de-DE"/>
@@ -4124,52 +3901,38 @@
           <w:t>„Kunde Simon kauft sich einen neuen Rasenmäher. Auch Die</w:t>
         </w:r>
       </w:ins>
-      <w:ins w:id="372" w:author="Mici &amp; Freddy Soare" w:date="2016-12-14T22:00:00Z">
-        <w:r>
-          <w:rPr>
-            <w:lang w:val="de-DE"/>
-          </w:rPr>
-          <w:t xml:space="preserve">sen möchte er gerne mit seiner Nachbarschaft teilen. Hierfür geht er auf </w:t>
-        </w:r>
-        <w:proofErr w:type="spellStart"/>
-        <w:r>
-          <w:rPr>
-            <w:lang w:val="de-DE"/>
-          </w:rPr>
-          <w:t>StuffHub</w:t>
-        </w:r>
-        <w:proofErr w:type="spellEnd"/>
-        <w:r>
-          <w:rPr>
-            <w:lang w:val="de-DE"/>
-          </w:rPr>
-          <w:t xml:space="preserve"> und bietet ein Ausleihen der Community an.“</w:t>
-        </w:r>
-      </w:ins>
-    </w:p>
-    <w:p>
-      <w:pPr>
-        <w:rPr>
-          <w:ins w:id="373" w:author="Mici &amp; Freddy Soare" w:date="2016-12-14T22:02:00Z"/>
-          <w:lang w:val="de-DE"/>
-        </w:rPr>
-      </w:pPr>
-    </w:p>
-    <w:p>
-      <w:pPr>
-        <w:rPr>
-          <w:ins w:id="374" w:author="Mici &amp; Freddy Soare" w:date="2016-12-14T22:02:00Z"/>
+      <w:ins w:id="368" w:author="Mici &amp; Freddy Soare" w:date="2016-12-14T22:00:00Z">
+        <w:r>
+          <w:rPr>
+            <w:lang w:val="de-DE"/>
+          </w:rPr>
+          <w:t>sen möchte er gerne mit seiner Nachbarschaft teilen. Hierfür geht er auf StuffHub und bietet ein Ausleihen der Community an.“</w:t>
+        </w:r>
+      </w:ins>
+    </w:p>
+    <w:p>
+      <w:pPr>
+        <w:rPr>
+          <w:ins w:id="369" w:author="Mici &amp; Freddy Soare" w:date="2016-12-14T22:02:00Z"/>
+          <w:lang w:val="de-DE"/>
+        </w:rPr>
+      </w:pPr>
+    </w:p>
+    <w:p>
+      <w:pPr>
+        <w:rPr>
+          <w:ins w:id="370" w:author="Mici &amp; Freddy Soare" w:date="2016-12-14T22:02:00Z"/>
           <w:b/>
           <w:lang w:val="de-DE"/>
-          <w:rPrChange w:id="375" w:author="Mici &amp; Freddy Soare" w:date="2016-12-14T22:02:00Z">
+          <w:rPrChange w:id="371" w:author="Mici &amp; Freddy Soare" w:date="2016-12-14T22:02:00Z">
             <w:rPr>
-              <w:ins w:id="376" w:author="Mici &amp; Freddy Soare" w:date="2016-12-14T22:02:00Z"/>
+              <w:ins w:id="372" w:author="Mici &amp; Freddy Soare" w:date="2016-12-14T22:02:00Z"/>
               <w:lang w:val="de-DE"/>
             </w:rPr>
           </w:rPrChange>
         </w:rPr>
       </w:pPr>
-      <w:ins w:id="377" w:author="Mici &amp; Freddy Soare" w:date="2016-12-14T22:02:00Z">
+      <w:ins w:id="373" w:author="Mici &amp; Freddy Soare" w:date="2016-12-14T22:02:00Z">
         <w:r>
           <w:rPr>
             <w:b/>
@@ -4189,7 +3952,7 @@
     <w:p>
       <w:pPr>
         <w:rPr>
-          <w:ins w:id="378" w:author="Mici &amp; Freddy Soare" w:date="2016-12-14T21:59:00Z"/>
+          <w:ins w:id="374" w:author="Mici &amp; Freddy Soare" w:date="2016-12-14T21:59:00Z"/>
           <w:lang w:val="de-DE"/>
         </w:rPr>
       </w:pPr>
@@ -4218,7 +3981,7 @@
           <w:lang w:val="de-DE"/>
         </w:rPr>
       </w:pPr>
-      <w:del w:id="379" w:author="Mici &amp; Freddy Soare" w:date="2016-12-12T21:20:00Z">
+      <w:del w:id="375" w:author="Mici &amp; Freddy Soare" w:date="2016-12-12T21:20:00Z">
         <w:r>
           <w:rPr>
             <w:lang w:val="de-DE"/>
@@ -4226,7 +3989,7 @@
           <w:delText>Name</w:delText>
         </w:r>
       </w:del>
-      <w:ins w:id="380" w:author="Mici &amp; Freddy Soare" w:date="2016-12-12T21:20:00Z">
+      <w:ins w:id="376" w:author="Mici &amp; Freddy Soare" w:date="2016-12-12T21:20:00Z">
         <w:r>
           <w:rPr>
             <w:lang w:val="de-DE"/>
@@ -4276,7 +4039,7 @@
         </w:rPr>
         <w:t xml:space="preserve">Zustand* (Neu, </w:t>
       </w:r>
-      <w:ins w:id="381" w:author="Mici &amp; Freddy Soare" w:date="2016-12-12T21:20:00Z">
+      <w:ins w:id="377" w:author="Mici &amp; Freddy Soare" w:date="2016-12-12T21:20:00Z">
         <w:r>
           <w:rPr>
             <w:lang w:val="de-DE"/>
@@ -4288,23 +4051,9 @@
         <w:rPr>
           <w:lang w:val="de-DE"/>
         </w:rPr>
-        <w:t xml:space="preserve">Gebraucht, </w:t>
-      </w:r>
-      <w:proofErr w:type="spellStart"/>
-      <w:r>
-        <w:rPr>
-          <w:lang w:val="de-DE"/>
-        </w:rPr>
-        <w:t>Stark</w:t>
-      </w:r>
-      <w:proofErr w:type="spellEnd"/>
-      <w:r>
-        <w:rPr>
-          <w:lang w:val="de-DE"/>
-        </w:rPr>
-        <w:t xml:space="preserve"> </w:t>
-      </w:r>
-      <w:ins w:id="382" w:author="Mici &amp; Freddy Soare" w:date="2016-12-12T21:20:00Z">
+        <w:t xml:space="preserve">Gebraucht, Stark </w:t>
+      </w:r>
+      <w:ins w:id="378" w:author="Mici &amp; Freddy Soare" w:date="2016-12-12T21:20:00Z">
         <w:r>
           <w:rPr>
             <w:lang w:val="de-DE"/>
@@ -4312,7 +4061,7 @@
           <w:t>g</w:t>
         </w:r>
       </w:ins>
-      <w:del w:id="383" w:author="Mici &amp; Freddy Soare" w:date="2016-12-12T21:20:00Z">
+      <w:del w:id="379" w:author="Mici &amp; Freddy Soare" w:date="2016-12-12T21:20:00Z">
         <w:r>
           <w:rPr>
             <w:lang w:val="de-DE"/>
@@ -4356,7 +4105,7 @@
           <w:lang w:val="de-DE"/>
         </w:rPr>
       </w:pPr>
-      <w:del w:id="384" w:author="Mici &amp; Freddy Soare" w:date="2016-12-12T21:22:00Z">
+      <w:del w:id="380" w:author="Mici &amp; Freddy Soare" w:date="2016-12-12T21:22:00Z">
         <w:r>
           <w:rPr>
             <w:lang w:val="de-DE"/>
@@ -4364,7 +4113,7 @@
           <w:delText>Gültigkeit des Angebots</w:delText>
         </w:r>
       </w:del>
-      <w:ins w:id="385" w:author="Mici &amp; Freddy Soare" w:date="2016-12-12T21:22:00Z">
+      <w:ins w:id="381" w:author="Mici &amp; Freddy Soare" w:date="2016-12-12T21:22:00Z">
         <w:r>
           <w:rPr>
             <w:lang w:val="de-DE"/>
@@ -4372,7 +4121,7 @@
           <w:t>Zusätzliche Informationen (</w:t>
         </w:r>
       </w:ins>
-      <w:ins w:id="386" w:author="Mici &amp; Freddy Soare" w:date="2016-12-12T21:23:00Z">
+      <w:ins w:id="382" w:author="Mici &amp; Freddy Soare" w:date="2016-12-12T21:23:00Z">
         <w:r>
           <w:rPr>
             <w:lang w:val="de-DE"/>
@@ -4380,7 +4129,7 @@
           <w:t xml:space="preserve">Textfeld: </w:t>
         </w:r>
       </w:ins>
-      <w:ins w:id="387" w:author="Mici &amp; Freddy Soare" w:date="2016-12-12T21:22:00Z">
+      <w:ins w:id="383" w:author="Mici &amp; Freddy Soare" w:date="2016-12-12T21:22:00Z">
         <w:r>
           <w:rPr>
             <w:lang w:val="de-DE"/>
@@ -4388,7 +4137,7 @@
           <w:t>Wo kann das Produkt i.d.R. abgeholt werden und zu welchen Uhrzeiten?</w:t>
         </w:r>
       </w:ins>
-      <w:ins w:id="388" w:author="Mici &amp; Freddy Soare" w:date="2016-12-12T21:23:00Z">
+      <w:ins w:id="384" w:author="Mici &amp; Freddy Soare" w:date="2016-12-12T21:23:00Z">
         <w:r>
           <w:rPr>
             <w:lang w:val="de-DE"/>
@@ -4396,7 +4145,7 @@
           <w:t>)</w:t>
         </w:r>
       </w:ins>
-      <w:del w:id="389" w:author="Mici &amp; Freddy Soare" w:date="2016-12-12T21:21:00Z">
+      <w:del w:id="385" w:author="Mici &amp; Freddy Soare" w:date="2016-12-12T21:21:00Z">
         <w:r>
           <w:rPr>
             <w:lang w:val="de-DE"/>
@@ -4428,23 +4177,23 @@
     <w:p>
       <w:pPr>
         <w:rPr>
-          <w:del w:id="390" w:author="Mici &amp; Freddy Soare" w:date="2016-12-12T21:21:00Z"/>
-          <w:lang w:val="de-DE"/>
-        </w:rPr>
-      </w:pPr>
-      <w:del w:id="391" w:author="Mici &amp; Freddy Soare" w:date="2016-12-12T21:21:00Z">
+          <w:del w:id="386" w:author="Mici &amp; Freddy Soare" w:date="2016-12-12T21:21:00Z"/>
+          <w:lang w:val="de-DE"/>
+        </w:rPr>
+      </w:pPr>
+      <w:del w:id="387" w:author="Mici &amp; Freddy Soare" w:date="2016-12-12T21:21:00Z">
         <w:r>
           <w:rPr>
             <w:lang w:val="de-DE"/>
           </w:rPr>
           <w:delText>Die Angaben müssen entweder mit dem Fingerprint oder Passwort bestätigt werden</w:delText>
         </w:r>
-        <w:commentRangeEnd w:id="369"/>
+        <w:commentRangeEnd w:id="365"/>
         <w:r>
           <w:rPr>
             <w:rStyle w:val="CommentReference"/>
           </w:rPr>
-          <w:commentReference w:id="369"/>
+          <w:commentReference w:id="365"/>
         </w:r>
       </w:del>
     </w:p>
@@ -4462,7 +4211,7 @@
           <w:lang w:val="de-DE"/>
         </w:rPr>
       </w:pPr>
-      <w:commentRangeStart w:id="392"/>
+      <w:commentRangeStart w:id="388"/>
       <w:r>
         <w:rPr>
           <w:lang w:val="de-DE"/>
@@ -4473,19 +4222,19 @@
     <w:p>
       <w:pPr>
         <w:rPr>
-          <w:ins w:id="393" w:author="Mici &amp; Freddy Soare" w:date="2016-12-12T21:27:00Z"/>
-          <w:lang w:val="de-DE"/>
-        </w:rPr>
-      </w:pPr>
-    </w:p>
-    <w:p>
-      <w:pPr>
-        <w:rPr>
-          <w:ins w:id="394" w:author="Mici &amp; Freddy Soare" w:date="2016-12-14T22:17:00Z"/>
-          <w:lang w:val="de-DE"/>
-        </w:rPr>
-      </w:pPr>
-      <w:ins w:id="395" w:author="Mici &amp; Freddy Soare" w:date="2016-12-14T22:00:00Z">
+          <w:ins w:id="389" w:author="Mici &amp; Freddy Soare" w:date="2016-12-12T21:27:00Z"/>
+          <w:lang w:val="de-DE"/>
+        </w:rPr>
+      </w:pPr>
+    </w:p>
+    <w:p>
+      <w:pPr>
+        <w:rPr>
+          <w:ins w:id="390" w:author="Mici &amp; Freddy Soare" w:date="2016-12-14T22:17:00Z"/>
+          <w:lang w:val="de-DE"/>
+        </w:rPr>
+      </w:pPr>
+      <w:ins w:id="391" w:author="Mici &amp; Freddy Soare" w:date="2016-12-14T22:00:00Z">
         <w:r>
           <w:rPr>
             <w:lang w:val="de-DE"/>
@@ -4493,7 +4242,7 @@
           <w:t xml:space="preserve">„Kunde Simon </w:t>
         </w:r>
       </w:ins>
-      <w:ins w:id="396" w:author="Mici &amp; Freddy Soare" w:date="2016-12-14T22:01:00Z">
+      <w:ins w:id="392" w:author="Mici &amp; Freddy Soare" w:date="2016-12-14T22:01:00Z">
         <w:r>
           <w:rPr>
             <w:lang w:val="de-DE"/>
@@ -4501,7 +4250,7 @@
           <w:t xml:space="preserve">hat einen Wasserschaden. Um den Schaden zu beheben, braucht er eine spezielle Rohrzange, welche er nicht besitzt. </w:t>
         </w:r>
       </w:ins>
-      <w:ins w:id="397" w:author="Mici &amp; Freddy Soare" w:date="2016-12-14T22:02:00Z">
+      <w:ins w:id="393" w:author="Mici &amp; Freddy Soare" w:date="2016-12-14T22:02:00Z">
         <w:r>
           <w:rPr>
             <w:lang w:val="de-DE"/>
@@ -4509,73 +4258,31 @@
           <w:t xml:space="preserve">Leider ist diese Rohrzange so speziell, </w:t>
         </w:r>
       </w:ins>
-      <w:ins w:id="398" w:author="Mici &amp; Freddy Soare" w:date="2016-12-14T22:00:00Z">
-        <w:r>
-          <w:rPr>
-            <w:lang w:val="de-DE"/>
-          </w:rPr>
-          <w:t xml:space="preserve">dass keine der Suchergebnisse auf </w:t>
-        </w:r>
-        <w:proofErr w:type="spellStart"/>
-        <w:r>
-          <w:rPr>
-            <w:lang w:val="de-DE"/>
-          </w:rPr>
-          <w:t>StuffHub</w:t>
-        </w:r>
-        <w:proofErr w:type="spellEnd"/>
-        <w:r>
-          <w:rPr>
-            <w:lang w:val="de-DE"/>
-          </w:rPr>
-          <w:t xml:space="preserve"> </w:t>
-        </w:r>
-      </w:ins>
-      <w:ins w:id="399" w:author="Mici &amp; Freddy Soare" w:date="2016-12-14T22:06:00Z">
-        <w:r>
-          <w:rPr>
-            <w:lang w:val="de-DE"/>
-          </w:rPr>
-          <w:t xml:space="preserve">findet. Er erstellt also eine Anzeige in die </w:t>
-        </w:r>
-        <w:proofErr w:type="spellStart"/>
-        <w:r>
-          <w:rPr>
-            <w:lang w:val="de-DE"/>
-          </w:rPr>
-          <w:t>StuffHub</w:t>
-        </w:r>
-        <w:proofErr w:type="spellEnd"/>
-        <w:r>
-          <w:rPr>
-            <w:lang w:val="de-DE"/>
-          </w:rPr>
-          <w:t xml:space="preserve"> Community, in der er die benötigte Rohrzange beschreibt. Kunde </w:t>
-        </w:r>
-      </w:ins>
-      <w:ins w:id="400" w:author="Mici &amp; Freddy Soare" w:date="2016-12-14T22:15:00Z">
-        <w:r>
-          <w:rPr>
-            <w:lang w:val="de-DE"/>
-          </w:rPr>
-          <w:t xml:space="preserve">Simon bietet hierfür 100 </w:t>
-        </w:r>
-        <w:proofErr w:type="spellStart"/>
-        <w:r>
-          <w:rPr>
-            <w:lang w:val="de-DE"/>
-          </w:rPr>
-          <w:t>Karmapunkte</w:t>
-        </w:r>
-        <w:proofErr w:type="spellEnd"/>
-        <w:r>
-          <w:rPr>
-            <w:lang w:val="de-DE"/>
-          </w:rPr>
-          <w:t xml:space="preserve"> an.</w:t>
-        </w:r>
-      </w:ins>
-      <w:ins w:id="401" w:author="Mici &amp; Freddy Soare" w:date="2016-12-14T22:17:00Z">
+      <w:ins w:id="394" w:author="Mici &amp; Freddy Soare" w:date="2016-12-14T22:00:00Z">
+        <w:r>
+          <w:rPr>
+            <w:lang w:val="de-DE"/>
+          </w:rPr>
+          <w:t xml:space="preserve">dass keine der Suchergebnisse auf StuffHub </w:t>
+        </w:r>
+      </w:ins>
+      <w:ins w:id="395" w:author="Mici &amp; Freddy Soare" w:date="2016-12-14T22:06:00Z">
+        <w:r>
+          <w:rPr>
+            <w:lang w:val="de-DE"/>
+          </w:rPr>
+          <w:t xml:space="preserve">findet. Er erstellt also eine Anzeige in die StuffHub Community, in der er die benötigte Rohrzange beschreibt. Kunde </w:t>
+        </w:r>
+      </w:ins>
+      <w:ins w:id="396" w:author="Mici &amp; Freddy Soare" w:date="2016-12-14T22:15:00Z">
+        <w:r>
+          <w:rPr>
+            <w:lang w:val="de-DE"/>
+          </w:rPr>
+          <w:t>Simon bietet hierfür 100 Karmapunkte an.</w:t>
+        </w:r>
+      </w:ins>
+      <w:ins w:id="397" w:author="Mici &amp; Freddy Soare" w:date="2016-12-14T22:17:00Z">
         <w:r>
           <w:rPr>
             <w:lang w:val="de-DE"/>
@@ -4587,31 +4294,31 @@
     <w:p>
       <w:pPr>
         <w:rPr>
-          <w:ins w:id="402" w:author="Mici &amp; Freddy Soare" w:date="2016-12-14T22:17:00Z"/>
-          <w:lang w:val="de-DE"/>
-        </w:rPr>
-      </w:pPr>
-    </w:p>
-    <w:p>
-      <w:pPr>
-        <w:rPr>
-          <w:ins w:id="403" w:author="Mici &amp; Freddy Soare" w:date="2016-12-14T22:17:00Z"/>
+          <w:ins w:id="398" w:author="Mici &amp; Freddy Soare" w:date="2016-12-14T22:17:00Z"/>
+          <w:lang w:val="de-DE"/>
+        </w:rPr>
+      </w:pPr>
+    </w:p>
+    <w:p>
+      <w:pPr>
+        <w:rPr>
+          <w:ins w:id="399" w:author="Mici &amp; Freddy Soare" w:date="2016-12-14T22:17:00Z"/>
           <w:b/>
           <w:lang w:val="de-DE"/>
-          <w:rPrChange w:id="404" w:author="Mici &amp; Freddy Soare" w:date="2016-12-14T22:17:00Z">
+          <w:rPrChange w:id="400" w:author="Mici &amp; Freddy Soare" w:date="2016-12-14T22:17:00Z">
             <w:rPr>
-              <w:ins w:id="405" w:author="Mici &amp; Freddy Soare" w:date="2016-12-14T22:17:00Z"/>
+              <w:ins w:id="401" w:author="Mici &amp; Freddy Soare" w:date="2016-12-14T22:17:00Z"/>
               <w:lang w:val="de-DE"/>
             </w:rPr>
           </w:rPrChange>
         </w:rPr>
       </w:pPr>
-      <w:ins w:id="406" w:author="Mici &amp; Freddy Soare" w:date="2016-12-14T22:17:00Z">
+      <w:ins w:id="402" w:author="Mici &amp; Freddy Soare" w:date="2016-12-14T22:17:00Z">
         <w:r>
           <w:rPr>
             <w:b/>
             <w:lang w:val="de-DE"/>
-            <w:rPrChange w:id="407" w:author="Mici &amp; Freddy Soare" w:date="2016-12-14T22:17:00Z">
+            <w:rPrChange w:id="403" w:author="Mici &amp; Freddy Soare" w:date="2016-12-14T22:17:00Z">
               <w:rPr>
                 <w:lang w:val="de-DE"/>
               </w:rPr>
@@ -4706,7 +4413,7 @@
           <w:lang w:val="de-DE"/>
         </w:rPr>
       </w:pPr>
-      <w:del w:id="408" w:author="Mici &amp; Freddy Soare" w:date="2016-12-12T21:28:00Z">
+      <w:del w:id="404" w:author="Mici &amp; Freddy Soare" w:date="2016-12-12T21:28:00Z">
         <w:r>
           <w:rPr>
             <w:lang w:val="de-DE"/>
@@ -4714,7 +4421,7 @@
           <w:delText>Gültigkeit der Anfrage*</w:delText>
         </w:r>
       </w:del>
-      <w:ins w:id="409" w:author="Mici &amp; Freddy Soare" w:date="2016-12-12T21:29:00Z">
+      <w:ins w:id="405" w:author="Mici &amp; Freddy Soare" w:date="2016-12-12T21:29:00Z">
         <w:r>
           <w:rPr>
             <w:lang w:val="de-DE"/>
@@ -4722,7 +4429,7 @@
           <w:t>Zusätzliche</w:t>
         </w:r>
       </w:ins>
-      <w:ins w:id="410" w:author="Mici &amp; Freddy Soare" w:date="2016-12-12T21:28:00Z">
+      <w:ins w:id="406" w:author="Mici &amp; Freddy Soare" w:date="2016-12-12T21:28:00Z">
         <w:r>
           <w:rPr>
             <w:lang w:val="de-DE"/>
@@ -4730,7 +4437,7 @@
           <w:t xml:space="preserve"> Informationen (Textfeld</w:t>
         </w:r>
       </w:ins>
-      <w:ins w:id="411" w:author="Mici &amp; Freddy Soare" w:date="2016-12-12T21:29:00Z">
+      <w:ins w:id="407" w:author="Mici &amp; Freddy Soare" w:date="2016-12-12T21:29:00Z">
         <w:r>
           <w:rPr>
             <w:lang w:val="de-DE"/>
@@ -4738,7 +4445,7 @@
           <w:t xml:space="preserve"> für Ergänzungen zur Dringlichkeit, Dauer der Entlehnung, ...</w:t>
         </w:r>
       </w:ins>
-      <w:ins w:id="412" w:author="Mici &amp; Freddy Soare" w:date="2016-12-12T21:28:00Z">
+      <w:ins w:id="408" w:author="Mici &amp; Freddy Soare" w:date="2016-12-12T21:28:00Z">
         <w:r>
           <w:rPr>
             <w:lang w:val="de-DE"/>
@@ -4770,23 +4477,23 @@
     <w:p>
       <w:pPr>
         <w:rPr>
-          <w:del w:id="413" w:author="Mici &amp; Freddy Soare" w:date="2016-12-12T21:30:00Z"/>
-          <w:lang w:val="de-DE"/>
-        </w:rPr>
-      </w:pPr>
-      <w:del w:id="414" w:author="Mici &amp; Freddy Soare" w:date="2016-12-12T21:30:00Z">
+          <w:del w:id="409" w:author="Mici &amp; Freddy Soare" w:date="2016-12-12T21:30:00Z"/>
+          <w:lang w:val="de-DE"/>
+        </w:rPr>
+      </w:pPr>
+      <w:del w:id="410" w:author="Mici &amp; Freddy Soare" w:date="2016-12-12T21:30:00Z">
         <w:r>
           <w:rPr>
             <w:lang w:val="de-DE"/>
           </w:rPr>
           <w:delText>Die Angaben müssen entweder mit dem Fingerprint oder Passwort bestätigt werden</w:delText>
         </w:r>
-        <w:commentRangeEnd w:id="392"/>
+        <w:commentRangeEnd w:id="388"/>
         <w:r>
           <w:rPr>
             <w:rStyle w:val="CommentReference"/>
           </w:rPr>
-          <w:commentReference w:id="392"/>
+          <w:commentReference w:id="388"/>
         </w:r>
       </w:del>
     </w:p>
@@ -4810,7 +4517,7 @@
           <w:lang w:val="de-DE"/>
         </w:rPr>
       </w:pPr>
-      <w:commentRangeStart w:id="415"/>
+      <w:commentRangeStart w:id="411"/>
       <w:r>
         <w:rPr>
           <w:lang w:val="de-DE"/>
@@ -4822,31 +4529,31 @@
     <w:p>
       <w:pPr>
         <w:rPr>
-          <w:ins w:id="416" w:author="Mici &amp; Freddy Soare" w:date="2016-12-14T22:17:00Z"/>
-          <w:lang w:val="de-DE"/>
-        </w:rPr>
-      </w:pPr>
-    </w:p>
-    <w:p>
-      <w:pPr>
-        <w:rPr>
-          <w:ins w:id="417" w:author="Mici &amp; Freddy Soare" w:date="2016-12-14T22:17:00Z"/>
+          <w:ins w:id="412" w:author="Mici &amp; Freddy Soare" w:date="2016-12-14T22:17:00Z"/>
+          <w:lang w:val="de-DE"/>
+        </w:rPr>
+      </w:pPr>
+    </w:p>
+    <w:p>
+      <w:pPr>
+        <w:rPr>
+          <w:ins w:id="413" w:author="Mici &amp; Freddy Soare" w:date="2016-12-14T22:17:00Z"/>
           <w:i/>
           <w:lang w:val="de-DE"/>
-          <w:rPrChange w:id="418" w:author="Mici &amp; Freddy Soare" w:date="2016-12-14T22:20:00Z">
+          <w:rPrChange w:id="414" w:author="Mici &amp; Freddy Soare" w:date="2016-12-14T22:20:00Z">
             <w:rPr>
-              <w:ins w:id="419" w:author="Mici &amp; Freddy Soare" w:date="2016-12-14T22:17:00Z"/>
+              <w:ins w:id="415" w:author="Mici &amp; Freddy Soare" w:date="2016-12-14T22:17:00Z"/>
               <w:lang w:val="de-DE"/>
             </w:rPr>
           </w:rPrChange>
         </w:rPr>
       </w:pPr>
-      <w:ins w:id="420" w:author="Mici &amp; Freddy Soare" w:date="2016-12-14T22:17:00Z">
+      <w:ins w:id="416" w:author="Mici &amp; Freddy Soare" w:date="2016-12-14T22:17:00Z">
         <w:r>
           <w:rPr>
             <w:i/>
             <w:lang w:val="de-DE"/>
-            <w:rPrChange w:id="421" w:author="Mici &amp; Freddy Soare" w:date="2016-12-14T22:20:00Z">
+            <w:rPrChange w:id="417" w:author="Mici &amp; Freddy Soare" w:date="2016-12-14T22:20:00Z">
               <w:rPr>
                 <w:lang w:val="de-DE"/>
               </w:rPr>
@@ -4854,19 +4561,17 @@
           </w:rPr>
           <w:t>„Kunde Maxi geht die Anzeigen durch und bemerkt als erstes die Anzeige von Kunde Simon, dass Dieser eine Rohrzange benötigt. Da er gerade an seinem neuen Haus baut, besitzt er genau diese Zange.</w:t>
         </w:r>
-        <w:bookmarkStart w:id="422" w:name="_GoBack"/>
-        <w:bookmarkEnd w:id="422"/>
-      </w:ins>
-    </w:p>
-    <w:p>
-      <w:pPr>
-        <w:rPr>
-          <w:ins w:id="423" w:author="Mici &amp; Freddy Soare" w:date="2016-12-14T22:17:00Z"/>
+      </w:ins>
+    </w:p>
+    <w:p>
+      <w:pPr>
+        <w:rPr>
+          <w:ins w:id="418" w:author="Mici &amp; Freddy Soare" w:date="2016-12-14T22:17:00Z"/>
           <w:i/>
           <w:lang w:val="de-DE"/>
-          <w:rPrChange w:id="424" w:author="Mici &amp; Freddy Soare" w:date="2016-12-14T22:20:00Z">
+          <w:rPrChange w:id="419" w:author="Mici &amp; Freddy Soare" w:date="2016-12-14T22:20:00Z">
             <w:rPr>
-              <w:ins w:id="425" w:author="Mici &amp; Freddy Soare" w:date="2016-12-14T22:17:00Z"/>
+              <w:ins w:id="420" w:author="Mici &amp; Freddy Soare" w:date="2016-12-14T22:17:00Z"/>
               <w:lang w:val="de-DE"/>
             </w:rPr>
           </w:rPrChange>
@@ -4876,23 +4581,23 @@
     <w:p>
       <w:pPr>
         <w:rPr>
-          <w:ins w:id="426" w:author="Mici &amp; Freddy Soare" w:date="2016-12-14T22:17:00Z"/>
+          <w:ins w:id="421" w:author="Mici &amp; Freddy Soare" w:date="2016-12-14T22:17:00Z"/>
           <w:i/>
           <w:lang w:val="de-DE"/>
-          <w:rPrChange w:id="427" w:author="Mici &amp; Freddy Soare" w:date="2016-12-14T22:20:00Z">
+          <w:rPrChange w:id="422" w:author="Mici &amp; Freddy Soare" w:date="2016-12-14T22:20:00Z">
             <w:rPr>
-              <w:ins w:id="428" w:author="Mici &amp; Freddy Soare" w:date="2016-12-14T22:17:00Z"/>
+              <w:ins w:id="423" w:author="Mici &amp; Freddy Soare" w:date="2016-12-14T22:17:00Z"/>
               <w:lang w:val="de-DE"/>
             </w:rPr>
           </w:rPrChange>
         </w:rPr>
       </w:pPr>
-      <w:ins w:id="429" w:author="Mici &amp; Freddy Soare" w:date="2016-12-14T22:17:00Z">
+      <w:ins w:id="424" w:author="Mici &amp; Freddy Soare" w:date="2016-12-14T22:17:00Z">
         <w:r>
           <w:rPr>
             <w:i/>
             <w:lang w:val="de-DE"/>
-            <w:rPrChange w:id="430" w:author="Mici &amp; Freddy Soare" w:date="2016-12-14T22:20:00Z">
+            <w:rPrChange w:id="425" w:author="Mici &amp; Freddy Soare" w:date="2016-12-14T22:20:00Z">
               <w:rPr>
                 <w:lang w:val="de-DE"/>
               </w:rPr>
@@ -4901,12 +4606,12 @@
           <w:t xml:space="preserve">Kunde Maxi ladet zuerst mit der </w:t>
         </w:r>
       </w:ins>
-      <w:ins w:id="431" w:author="Mici &amp; Freddy Soare" w:date="2016-12-14T22:18:00Z">
+      <w:ins w:id="426" w:author="Mici &amp; Freddy Soare" w:date="2016-12-14T22:18:00Z">
         <w:r>
           <w:rPr>
             <w:i/>
             <w:lang w:val="de-DE"/>
-            <w:rPrChange w:id="432" w:author="Mici &amp; Freddy Soare" w:date="2016-12-14T22:20:00Z">
+            <w:rPrChange w:id="427" w:author="Mici &amp; Freddy Soare" w:date="2016-12-14T22:20:00Z">
               <w:rPr>
                 <w:lang w:val="de-DE"/>
               </w:rPr>
@@ -4915,20 +4620,49 @@
           <w:t>„Produkt anbieten Funktion“</w:t>
         </w:r>
       </w:ins>
-      <w:ins w:id="433" w:author="Mici &amp; Freddy Soare" w:date="2016-12-14T22:19:00Z">
+      <w:ins w:id="428" w:author="Mici &amp; Freddy Soare" w:date="2016-12-14T22:19:00Z">
         <w:r>
           <w:rPr>
             <w:i/>
             <w:lang w:val="de-DE"/>
-            <w:rPrChange w:id="434" w:author="Mici &amp; Freddy Soare" w:date="2016-12-14T22:20:00Z">
+            <w:rPrChange w:id="429" w:author="Mici &amp; Freddy Soare" w:date="2016-12-14T22:20:00Z">
               <w:rPr>
                 <w:lang w:val="de-DE"/>
               </w:rPr>
             </w:rPrChange>
           </w:rPr>
-          <w:t xml:space="preserve"> die Rohrzange auf </w:t>
-        </w:r>
-        <w:proofErr w:type="spellStart"/>
+          <w:t xml:space="preserve"> die Rohrzange auf StuffHub und macht anschließend Kunde Simon auf die Zange aufmerksam. Kunde Simon belohnt hierfür Kunde Maxi mit 100 </w:t>
+        </w:r>
+      </w:ins>
+      <w:ins w:id="430" w:author="Mici &amp; Freddy Soare" w:date="2016-12-14T22:20:00Z">
+        <w:r>
+          <w:rPr>
+            <w:i/>
+            <w:lang w:val="de-DE"/>
+            <w:rPrChange w:id="431" w:author="Mici &amp; Freddy Soare" w:date="2016-12-14T22:20:00Z">
+              <w:rPr>
+                <w:lang w:val="de-DE"/>
+              </w:rPr>
+            </w:rPrChange>
+          </w:rPr>
+          <w:t>Karma punkten</w:t>
+        </w:r>
+      </w:ins>
+      <w:ins w:id="432" w:author="Mici &amp; Freddy Soare" w:date="2016-12-14T22:19:00Z">
+        <w:r>
+          <w:rPr>
+            <w:i/>
+            <w:lang w:val="de-DE"/>
+            <w:rPrChange w:id="433" w:author="Mici &amp; Freddy Soare" w:date="2016-12-14T22:20:00Z">
+              <w:rPr>
+                <w:lang w:val="de-DE"/>
+              </w:rPr>
+            </w:rPrChange>
+          </w:rPr>
+          <w:t xml:space="preserve"> und </w:t>
+        </w:r>
+      </w:ins>
+      <w:ins w:id="434" w:author="Mici &amp; Freddy Soare" w:date="2016-12-14T22:20:00Z">
         <w:r>
           <w:rPr>
             <w:i/>
@@ -4939,61 +4673,6 @@
               </w:rPr>
             </w:rPrChange>
           </w:rPr>
-          <w:t>StuffHub</w:t>
-        </w:r>
-        <w:proofErr w:type="spellEnd"/>
-        <w:r>
-          <w:rPr>
-            <w:i/>
-            <w:lang w:val="de-DE"/>
-            <w:rPrChange w:id="436" w:author="Mici &amp; Freddy Soare" w:date="2016-12-14T22:20:00Z">
-              <w:rPr>
-                <w:lang w:val="de-DE"/>
-              </w:rPr>
-            </w:rPrChange>
-          </w:rPr>
-          <w:t xml:space="preserve"> und macht anschließend Kunde Simon auf die Zange aufmerksam. Kunde Simon belohnt hierfür Kunde Maxi mit 100 </w:t>
-        </w:r>
-      </w:ins>
-      <w:ins w:id="437" w:author="Mici &amp; Freddy Soare" w:date="2016-12-14T22:20:00Z">
-        <w:r>
-          <w:rPr>
-            <w:i/>
-            <w:lang w:val="de-DE"/>
-            <w:rPrChange w:id="438" w:author="Mici &amp; Freddy Soare" w:date="2016-12-14T22:20:00Z">
-              <w:rPr>
-                <w:lang w:val="de-DE"/>
-              </w:rPr>
-            </w:rPrChange>
-          </w:rPr>
-          <w:t>Karma punkten</w:t>
-        </w:r>
-      </w:ins>
-      <w:ins w:id="439" w:author="Mici &amp; Freddy Soare" w:date="2016-12-14T22:19:00Z">
-        <w:r>
-          <w:rPr>
-            <w:i/>
-            <w:lang w:val="de-DE"/>
-            <w:rPrChange w:id="440" w:author="Mici &amp; Freddy Soare" w:date="2016-12-14T22:20:00Z">
-              <w:rPr>
-                <w:lang w:val="de-DE"/>
-              </w:rPr>
-            </w:rPrChange>
-          </w:rPr>
-          <w:t xml:space="preserve"> und </w:t>
-        </w:r>
-      </w:ins>
-      <w:ins w:id="441" w:author="Mici &amp; Freddy Soare" w:date="2016-12-14T22:20:00Z">
-        <w:r>
-          <w:rPr>
-            <w:i/>
-            <w:lang w:val="de-DE"/>
-            <w:rPrChange w:id="442" w:author="Mici &amp; Freddy Soare" w:date="2016-12-14T22:20:00Z">
-              <w:rPr>
-                <w:lang w:val="de-DE"/>
-              </w:rPr>
-            </w:rPrChange>
-          </w:rPr>
           <w:t>leiht sich die Rohrzange von ihm aus.“</w:t>
         </w:r>
       </w:ins>
@@ -5001,20 +4680,20 @@
     <w:p>
       <w:pPr>
         <w:rPr>
-          <w:ins w:id="443" w:author="Mici &amp; Freddy Soare" w:date="2016-12-14T22:03:00Z"/>
-          <w:lang w:val="de-DE"/>
-        </w:rPr>
-      </w:pPr>
-    </w:p>
-    <w:p>
-      <w:pPr>
-        <w:rPr>
-          <w:ins w:id="444" w:author="Mici &amp; Freddy Soare" w:date="2016-12-14T22:03:00Z"/>
+          <w:ins w:id="436" w:author="Mici &amp; Freddy Soare" w:date="2016-12-14T22:03:00Z"/>
+          <w:lang w:val="de-DE"/>
+        </w:rPr>
+      </w:pPr>
+    </w:p>
+    <w:p>
+      <w:pPr>
+        <w:rPr>
+          <w:ins w:id="437" w:author="Mici &amp; Freddy Soare" w:date="2016-12-14T22:03:00Z"/>
           <w:b/>
           <w:lang w:val="de-DE"/>
         </w:rPr>
       </w:pPr>
-      <w:ins w:id="445" w:author="Mici &amp; Freddy Soare" w:date="2016-12-14T22:03:00Z">
+      <w:ins w:id="438" w:author="Mici &amp; Freddy Soare" w:date="2016-12-14T22:03:00Z">
         <w:r>
           <w:rPr>
             <w:b/>
@@ -5041,7 +4720,7 @@
     <w:p>
       <w:pPr>
         <w:rPr>
-          <w:ins w:id="446" w:author="Mici &amp; Freddy Soare" w:date="2016-12-12T21:36:00Z"/>
+          <w:ins w:id="439" w:author="Mici &amp; Freddy Soare" w:date="2016-12-12T21:36:00Z"/>
           <w:lang w:val="de-DE"/>
         </w:rPr>
       </w:pPr>
@@ -5055,11 +4734,11 @@
     <w:p>
       <w:pPr>
         <w:rPr>
-          <w:ins w:id="447" w:author="Mici &amp; Freddy Soare" w:date="2016-12-12T23:22:00Z"/>
-          <w:lang w:val="de-DE"/>
-        </w:rPr>
-      </w:pPr>
-      <w:ins w:id="448" w:author="Mici &amp; Freddy Soare" w:date="2016-12-12T23:22:00Z">
+          <w:ins w:id="440" w:author="Mici &amp; Freddy Soare" w:date="2016-12-12T23:22:00Z"/>
+          <w:lang w:val="de-DE"/>
+        </w:rPr>
+      </w:pPr>
+      <w:ins w:id="441" w:author="Mici &amp; Freddy Soare" w:date="2016-12-12T23:22:00Z">
         <w:r>
           <w:rPr>
             <w:lang w:val="de-DE"/>
@@ -5071,11 +4750,11 @@
     <w:p>
       <w:pPr>
         <w:rPr>
-          <w:del w:id="449" w:author="Mici &amp; Freddy Soare" w:date="2016-12-12T23:22:00Z"/>
-          <w:lang w:val="de-DE"/>
-        </w:rPr>
-      </w:pPr>
-      <w:del w:id="450" w:author="Mici &amp; Freddy Soare" w:date="2016-12-12T23:22:00Z">
+          <w:del w:id="442" w:author="Mici &amp; Freddy Soare" w:date="2016-12-12T23:22:00Z"/>
+          <w:lang w:val="de-DE"/>
+        </w:rPr>
+      </w:pPr>
+      <w:del w:id="443" w:author="Mici &amp; Freddy Soare" w:date="2016-12-12T23:22:00Z">
         <w:r>
           <w:rPr>
             <w:lang w:val="de-DE"/>
@@ -5083,7 +4762,7 @@
           <w:delText>Ein Bild</w:delText>
         </w:r>
       </w:del>
-      <w:del w:id="451" w:author="Mici &amp; Freddy Soare" w:date="2016-12-12T21:36:00Z">
+      <w:del w:id="444" w:author="Mici &amp; Freddy Soare" w:date="2016-12-12T21:36:00Z">
         <w:r>
           <w:rPr>
             <w:lang w:val="de-DE"/>
@@ -5091,7 +4770,7 @@
           <w:delText xml:space="preserve"> und </w:delText>
         </w:r>
       </w:del>
-      <w:del w:id="452" w:author="Mici &amp; Freddy Soare" w:date="2016-12-12T23:22:00Z">
+      <w:del w:id="445" w:author="Mici &amp; Freddy Soare" w:date="2016-12-12T23:22:00Z">
         <w:r>
           <w:rPr>
             <w:lang w:val="de-DE"/>
@@ -5099,7 +4778,7 @@
           <w:delText xml:space="preserve">der Zustand (Neu, </w:delText>
         </w:r>
       </w:del>
-      <w:del w:id="453" w:author="Mici &amp; Freddy Soare" w:date="2016-12-12T21:34:00Z">
+      <w:del w:id="446" w:author="Mici &amp; Freddy Soare" w:date="2016-12-12T21:34:00Z">
         <w:r>
           <w:rPr>
             <w:lang w:val="de-DE"/>
@@ -5107,7 +4786,7 @@
           <w:delText>G</w:delText>
         </w:r>
       </w:del>
-      <w:del w:id="454" w:author="Mici &amp; Freddy Soare" w:date="2016-12-12T23:22:00Z">
+      <w:del w:id="447" w:author="Mici &amp; Freddy Soare" w:date="2016-12-12T23:22:00Z">
         <w:r>
           <w:rPr>
             <w:lang w:val="de-DE"/>
@@ -5115,7 +4794,7 @@
           <w:delText xml:space="preserve">ebraucht, Stark Genutzt) und </w:delText>
         </w:r>
       </w:del>
-      <w:del w:id="455" w:author="Mici &amp; Freddy Soare" w:date="2016-12-12T21:36:00Z">
+      <w:del w:id="448" w:author="Mici &amp; Freddy Soare" w:date="2016-12-12T21:36:00Z">
         <w:r>
           <w:rPr>
             <w:lang w:val="de-DE"/>
@@ -5123,7 +4802,7 @@
           <w:delText>ein mögliches Zeitfenster zur Abholung übermittelt werden.</w:delText>
         </w:r>
       </w:del>
-      <w:del w:id="456" w:author="Mici &amp; Freddy Soare" w:date="2016-12-12T21:37:00Z">
+      <w:del w:id="449" w:author="Mici &amp; Freddy Soare" w:date="2016-12-12T21:37:00Z">
         <w:r>
           <w:rPr>
             <w:lang w:val="de-DE"/>
@@ -5131,7 +4810,7 @@
           <w:delText xml:space="preserve"> </w:delText>
         </w:r>
       </w:del>
-      <w:del w:id="457" w:author="Mici &amp; Freddy Soare" w:date="2016-12-12T21:36:00Z">
+      <w:del w:id="450" w:author="Mici &amp; Freddy Soare" w:date="2016-12-12T21:36:00Z">
         <w:r>
           <w:rPr>
             <w:lang w:val="de-DE"/>
@@ -5159,7 +4838,7 @@
         </w:rPr>
         <w:t>Der Suchende bekommt anschließend eine Benachrichtigung</w:t>
       </w:r>
-      <w:ins w:id="458" w:author="Mici &amp; Freddy Soare" w:date="2016-12-12T23:23:00Z">
+      <w:ins w:id="451" w:author="Mici &amp; Freddy Soare" w:date="2016-12-12T23:23:00Z">
         <w:r>
           <w:rPr>
             <w:lang w:val="de-DE"/>
@@ -5167,7 +4846,7 @@
           <w:t>.</w:t>
         </w:r>
       </w:ins>
-      <w:del w:id="459" w:author="Mici &amp; Freddy Soare" w:date="2016-12-12T23:23:00Z">
+      <w:del w:id="452" w:author="Mici &amp; Freddy Soare" w:date="2016-12-12T23:23:00Z">
         <w:r>
           <w:rPr>
             <w:lang w:val="de-DE"/>
@@ -5175,107 +4854,107 @@
           <w:delText xml:space="preserve"> </w:delText>
         </w:r>
       </w:del>
+      <w:del w:id="453" w:author="Mici &amp; Freddy Soare" w:date="2016-12-12T23:22:00Z">
+        <w:r>
+          <w:rPr>
+            <w:lang w:val="de-DE"/>
+          </w:rPr>
+          <w:delText xml:space="preserve">und kann das Angebot entweder annehmen oder ablehnen. </w:delText>
+        </w:r>
+      </w:del>
+      <w:del w:id="454" w:author="Mici &amp; Freddy Soare" w:date="2016-12-12T23:21:00Z">
+        <w:r>
+          <w:rPr>
+            <w:lang w:val="de-DE"/>
+          </w:rPr>
+          <w:delText>Die Angaben müssen entweder mit dem Fingerprint oder Passwort bestätigt werden.</w:delText>
+        </w:r>
+      </w:del>
+    </w:p>
+    <w:p>
+      <w:pPr>
+        <w:rPr>
+          <w:del w:id="455" w:author="Mici &amp; Freddy Soare" w:date="2016-12-14T22:21:00Z"/>
+          <w:lang w:val="de-DE"/>
+        </w:rPr>
+      </w:pPr>
+    </w:p>
+    <w:p>
+      <w:pPr>
+        <w:rPr>
+          <w:del w:id="456" w:author="Mici &amp; Freddy Soare" w:date="2016-12-12T23:22:00Z"/>
+          <w:lang w:val="de-DE"/>
+        </w:rPr>
+      </w:pPr>
+      <w:del w:id="457" w:author="Mici &amp; Freddy Soare" w:date="2016-12-12T23:22:00Z">
+        <w:r>
+          <w:rPr>
+            <w:lang w:val="de-DE"/>
+          </w:rPr>
+          <w:delText>Wird das Angebot angenommen, sieht der Suchende die E-Mail Adresse und Telefonnummer des Anbieters.</w:delText>
+        </w:r>
+      </w:del>
+    </w:p>
+    <w:p>
+      <w:pPr>
+        <w:rPr>
+          <w:del w:id="458" w:author="Mici &amp; Freddy Soare" w:date="2016-12-12T23:22:00Z"/>
+          <w:lang w:val="de-DE"/>
+        </w:rPr>
+      </w:pPr>
+    </w:p>
+    <w:p>
+      <w:pPr>
+        <w:rPr>
+          <w:del w:id="459" w:author="Mici &amp; Freddy Soare" w:date="2016-12-12T23:22:00Z"/>
+          <w:lang w:val="de-DE"/>
+        </w:rPr>
+      </w:pPr>
       <w:del w:id="460" w:author="Mici &amp; Freddy Soare" w:date="2016-12-12T23:22:00Z">
         <w:r>
           <w:rPr>
             <w:lang w:val="de-DE"/>
           </w:rPr>
-          <w:delText xml:space="preserve">und kann das Angebot entweder annehmen oder ablehnen. </w:delText>
-        </w:r>
-      </w:del>
-      <w:del w:id="461" w:author="Mici &amp; Freddy Soare" w:date="2016-12-12T23:21:00Z">
-        <w:r>
-          <w:rPr>
-            <w:lang w:val="de-DE"/>
-          </w:rPr>
-          <w:delText>Die Angaben müssen entweder mit dem Fingerprint oder Passwort bestätigt werden.</w:delText>
-        </w:r>
-      </w:del>
-    </w:p>
-    <w:p>
-      <w:pPr>
-        <w:rPr>
-          <w:del w:id="462" w:author="Mici &amp; Freddy Soare" w:date="2016-12-14T22:21:00Z"/>
-          <w:lang w:val="de-DE"/>
-        </w:rPr>
-      </w:pPr>
-    </w:p>
-    <w:p>
-      <w:pPr>
-        <w:rPr>
-          <w:del w:id="463" w:author="Mici &amp; Freddy Soare" w:date="2016-12-12T23:22:00Z"/>
-          <w:lang w:val="de-DE"/>
-        </w:rPr>
-      </w:pPr>
+          <w:delText xml:space="preserve">Beim Ausleihen des Produkts müssen Entlehner und </w:delText>
+        </w:r>
+      </w:del>
+      <w:del w:id="461" w:author="Mici &amp; Freddy Soare" w:date="2016-12-12T21:12:00Z">
+        <w:r>
+          <w:rPr>
+            <w:lang w:val="de-DE"/>
+          </w:rPr>
+          <w:delText>Ausleiher</w:delText>
+        </w:r>
+      </w:del>
+      <w:del w:id="462" w:author="Mici &amp; Freddy Soare" w:date="2016-12-12T23:22:00Z">
+        <w:r>
+          <w:rPr>
+            <w:lang w:val="de-DE"/>
+          </w:rPr>
+          <w:delText xml:space="preserve"> </w:delText>
+        </w:r>
+      </w:del>
+      <w:del w:id="463" w:author="Mici &amp; Freddy Soare" w:date="2016-12-12T21:38:00Z">
+        <w:r>
+          <w:rPr>
+            <w:lang w:val="de-DE"/>
+          </w:rPr>
+          <w:delText xml:space="preserve">mittels Fingerprint oder Passwort </w:delText>
+        </w:r>
+      </w:del>
       <w:del w:id="464" w:author="Mici &amp; Freddy Soare" w:date="2016-12-12T23:22:00Z">
         <w:r>
           <w:rPr>
             <w:lang w:val="de-DE"/>
           </w:rPr>
-          <w:delText>Wird das Angebot angenommen, sieht der Suchende die E-Mail Adresse und Telefonnummer des Anbieters.</w:delText>
-        </w:r>
-      </w:del>
-    </w:p>
-    <w:p>
-      <w:pPr>
-        <w:rPr>
-          <w:del w:id="465" w:author="Mici &amp; Freddy Soare" w:date="2016-12-12T23:22:00Z"/>
-          <w:lang w:val="de-DE"/>
-        </w:rPr>
-      </w:pPr>
-    </w:p>
-    <w:p>
-      <w:pPr>
-        <w:rPr>
-          <w:del w:id="466" w:author="Mici &amp; Freddy Soare" w:date="2016-12-12T23:22:00Z"/>
-          <w:lang w:val="de-DE"/>
-        </w:rPr>
-      </w:pPr>
-      <w:del w:id="467" w:author="Mici &amp; Freddy Soare" w:date="2016-12-12T23:22:00Z">
-        <w:r>
-          <w:rPr>
-            <w:lang w:val="de-DE"/>
-          </w:rPr>
-          <w:delText xml:space="preserve">Beim Ausleihen des Produkts müssen Entlehner und </w:delText>
-        </w:r>
-      </w:del>
-      <w:del w:id="468" w:author="Mici &amp; Freddy Soare" w:date="2016-12-12T21:12:00Z">
-        <w:r>
-          <w:rPr>
-            <w:lang w:val="de-DE"/>
-          </w:rPr>
-          <w:delText>Ausleiher</w:delText>
-        </w:r>
-      </w:del>
-      <w:del w:id="469" w:author="Mici &amp; Freddy Soare" w:date="2016-12-12T23:22:00Z">
-        <w:r>
-          <w:rPr>
-            <w:lang w:val="de-DE"/>
-          </w:rPr>
-          <w:delText xml:space="preserve"> </w:delText>
-        </w:r>
-      </w:del>
-      <w:del w:id="470" w:author="Mici &amp; Freddy Soare" w:date="2016-12-12T21:38:00Z">
-        <w:r>
-          <w:rPr>
-            <w:lang w:val="de-DE"/>
-          </w:rPr>
-          <w:delText xml:space="preserve">mittels Fingerprint oder Passwort </w:delText>
-        </w:r>
-      </w:del>
-      <w:del w:id="471" w:author="Mici &amp; Freddy Soare" w:date="2016-12-12T23:22:00Z">
-        <w:r>
-          <w:rPr>
-            <w:lang w:val="de-DE"/>
-          </w:rPr>
           <w:delText xml:space="preserve">diese Übergabe bestätigen, gleiches gilt für die Retourniereung. Bei der Entlehnung wird das Karma vom Suchenden zum Anbieter transfereirt. </w:delText>
         </w:r>
-        <w:commentRangeEnd w:id="415"/>
+        <w:commentRangeEnd w:id="411"/>
         <w:r>
           <w:rPr>
             <w:rStyle w:val="CommentReference"/>
           </w:rPr>
-          <w:commentReference w:id="415"/>
+          <w:commentReference w:id="411"/>
         </w:r>
       </w:del>
     </w:p>
@@ -5290,11 +4969,11 @@
       <w:pPr>
         <w:pStyle w:val="Heading1"/>
         <w:rPr>
-          <w:del w:id="472" w:author="Mici &amp; Freddy Soare" w:date="2016-12-14T22:20:00Z"/>
-          <w:lang w:val="de-DE"/>
-        </w:rPr>
-      </w:pPr>
-      <w:commentRangeStart w:id="473"/>
+          <w:del w:id="465" w:author="Mici &amp; Freddy Soare" w:date="2016-12-14T22:20:00Z"/>
+          <w:lang w:val="de-DE"/>
+        </w:rPr>
+      </w:pPr>
+      <w:commentRangeStart w:id="466"/>
       <w:r>
         <w:rPr>
           <w:lang w:val="de-DE"/>
@@ -5306,10 +4985,10 @@
       <w:pPr>
         <w:pStyle w:val="Heading1"/>
         <w:rPr>
-          <w:ins w:id="474" w:author="Mici &amp; Freddy Soare" w:date="2016-12-14T22:20:00Z"/>
-          <w:lang w:val="de-DE"/>
-        </w:rPr>
-        <w:pPrChange w:id="475" w:author="Mici &amp; Freddy Soare" w:date="2016-12-14T22:20:00Z">
+          <w:ins w:id="467" w:author="Mici &amp; Freddy Soare" w:date="2016-12-14T22:20:00Z"/>
+          <w:lang w:val="de-DE"/>
+        </w:rPr>
+        <w:pPrChange w:id="468" w:author="Mici &amp; Freddy Soare" w:date="2016-12-14T22:20:00Z">
           <w:pPr/>
         </w:pPrChange>
       </w:pPr>
@@ -5317,26 +4996,26 @@
     <w:p>
       <w:pPr>
         <w:rPr>
-          <w:ins w:id="476" w:author="Mici &amp; Freddy Soare" w:date="2016-12-14T22:03:00Z"/>
-          <w:lang w:val="de-DE"/>
-        </w:rPr>
-      </w:pPr>
-    </w:p>
-    <w:p>
-      <w:pPr>
-        <w:rPr>
-          <w:ins w:id="477" w:author="Mici &amp; Freddy Soare" w:date="2016-12-14T22:03:00Z"/>
+          <w:ins w:id="469" w:author="Mici &amp; Freddy Soare" w:date="2016-12-14T22:03:00Z"/>
+          <w:lang w:val="de-DE"/>
+        </w:rPr>
+      </w:pPr>
+    </w:p>
+    <w:p>
+      <w:pPr>
+        <w:rPr>
+          <w:ins w:id="470" w:author="Mici &amp; Freddy Soare" w:date="2016-12-14T22:03:00Z"/>
           <w:b/>
           <w:lang w:val="de-DE"/>
-          <w:rPrChange w:id="478" w:author="Mici &amp; Freddy Soare" w:date="2016-12-14T22:03:00Z">
+          <w:rPrChange w:id="471" w:author="Mici &amp; Freddy Soare" w:date="2016-12-14T22:03:00Z">
             <w:rPr>
-              <w:ins w:id="479" w:author="Mici &amp; Freddy Soare" w:date="2016-12-14T22:03:00Z"/>
+              <w:ins w:id="472" w:author="Mici &amp; Freddy Soare" w:date="2016-12-14T22:03:00Z"/>
               <w:lang w:val="de-DE"/>
             </w:rPr>
           </w:rPrChange>
         </w:rPr>
       </w:pPr>
-      <w:ins w:id="480" w:author="Mici &amp; Freddy Soare" w:date="2016-12-14T22:03:00Z">
+      <w:ins w:id="473" w:author="Mici &amp; Freddy Soare" w:date="2016-12-14T22:03:00Z">
         <w:r>
           <w:rPr>
             <w:b/>
@@ -5408,7 +5087,7 @@
         </w:rPr>
         <w:t xml:space="preserve">Produkte welche von ihm entliehen werden </w:t>
       </w:r>
-      <w:del w:id="481" w:author="Mici &amp; Freddy Soare" w:date="2016-12-14T22:21:00Z">
+      <w:del w:id="474" w:author="Mici &amp; Freddy Soare" w:date="2016-12-14T22:21:00Z">
         <w:r>
           <w:rPr>
             <w:lang w:val="de-DE"/>
@@ -5425,7 +5104,7 @@
           <w:numId w:val="6"/>
         </w:numPr>
         <w:rPr>
-          <w:del w:id="482" w:author="Mici &amp; Freddy Soare" w:date="2016-12-14T22:21:00Z"/>
+          <w:del w:id="475" w:author="Mici &amp; Freddy Soare" w:date="2016-12-14T22:21:00Z"/>
           <w:lang w:val="de-DE"/>
         </w:rPr>
       </w:pPr>
@@ -5435,7 +5114,7 @@
         </w:rPr>
         <w:t xml:space="preserve">Produkte welche von ihm ausgeliehen werden </w:t>
       </w:r>
-      <w:del w:id="483" w:author="Mici &amp; Freddy Soare" w:date="2016-12-14T22:21:00Z">
+      <w:del w:id="476" w:author="Mici &amp; Freddy Soare" w:date="2016-12-14T22:21:00Z">
         <w:r>
           <w:rPr>
             <w:lang w:val="de-DE"/>
@@ -5448,12 +5127,12 @@
           </w:rPr>
           <w:delText>inklusive die Retournier Frist)</w:delText>
         </w:r>
-        <w:commentRangeEnd w:id="473"/>
+        <w:commentRangeEnd w:id="466"/>
         <w:r>
           <w:rPr>
             <w:rStyle w:val="CommentReference"/>
           </w:rPr>
-          <w:commentReference w:id="473"/>
+          <w:commentReference w:id="466"/>
         </w:r>
       </w:del>
     </w:p>
@@ -5467,7 +5146,7 @@
         <w:rPr>
           <w:lang w:val="de-DE"/>
         </w:rPr>
-        <w:pPrChange w:id="484" w:author="Mici &amp; Freddy Soare" w:date="2016-12-14T22:21:00Z">
+        <w:pPrChange w:id="477" w:author="Mici &amp; Freddy Soare" w:date="2016-12-14T22:21:00Z">
           <w:pPr/>
         </w:pPrChange>
       </w:pPr>
@@ -5476,12 +5155,12 @@
       <w:pPr>
         <w:pStyle w:val="Heading1"/>
         <w:rPr>
-          <w:del w:id="485" w:author="Mici &amp; Freddy Soare" w:date="2016-12-12T23:21:00Z"/>
-          <w:lang w:val="de-DE"/>
-        </w:rPr>
-      </w:pPr>
-      <w:commentRangeStart w:id="486"/>
-      <w:del w:id="487" w:author="Mici &amp; Freddy Soare" w:date="2016-12-12T23:21:00Z">
+          <w:del w:id="478" w:author="Mici &amp; Freddy Soare" w:date="2016-12-12T23:21:00Z"/>
+          <w:lang w:val="de-DE"/>
+        </w:rPr>
+      </w:pPr>
+      <w:commentRangeStart w:id="479"/>
+      <w:del w:id="480" w:author="Mici &amp; Freddy Soare" w:date="2016-12-12T23:21:00Z">
         <w:r>
           <w:rPr>
             <w:lang w:val="de-DE"/>
@@ -5493,19 +5172,19 @@
     <w:p>
       <w:pPr>
         <w:rPr>
-          <w:del w:id="488" w:author="Mici &amp; Freddy Soare" w:date="2016-12-12T23:21:00Z"/>
-          <w:lang w:val="de-DE"/>
-        </w:rPr>
-      </w:pPr>
-    </w:p>
-    <w:p>
-      <w:pPr>
-        <w:rPr>
-          <w:del w:id="489" w:author="Mici &amp; Freddy Soare" w:date="2016-12-12T23:21:00Z"/>
-          <w:lang w:val="de-DE"/>
-        </w:rPr>
-      </w:pPr>
-      <w:del w:id="490" w:author="Mici &amp; Freddy Soare" w:date="2016-12-12T23:21:00Z">
+          <w:del w:id="481" w:author="Mici &amp; Freddy Soare" w:date="2016-12-12T23:21:00Z"/>
+          <w:lang w:val="de-DE"/>
+        </w:rPr>
+      </w:pPr>
+    </w:p>
+    <w:p>
+      <w:pPr>
+        <w:rPr>
+          <w:del w:id="482" w:author="Mici &amp; Freddy Soare" w:date="2016-12-12T23:21:00Z"/>
+          <w:lang w:val="de-DE"/>
+        </w:rPr>
+      </w:pPr>
+      <w:del w:id="483" w:author="Mici &amp; Freddy Soare" w:date="2016-12-12T23:21:00Z">
         <w:r>
           <w:rPr>
             <w:lang w:val="de-DE"/>
@@ -5513,7 +5192,7 @@
           <w:delText xml:space="preserve">Sobald sich eine Frist sich bis auf einen Tag genähert hat, bekommt das Mitglied eine Notifikation. Eine Verlängerung einer Frist kann im Falle einer Entlehnung beantragt werden. Diese wird dem </w:delText>
         </w:r>
       </w:del>
-      <w:del w:id="491" w:author="Mici &amp; Freddy Soare" w:date="2016-12-12T21:12:00Z">
+      <w:del w:id="484" w:author="Mici &amp; Freddy Soare" w:date="2016-12-12T21:12:00Z">
         <w:r>
           <w:rPr>
             <w:lang w:val="de-DE"/>
@@ -5527,35 +5206,146 @@
           <w:delText>iher</w:delText>
         </w:r>
       </w:del>
-      <w:del w:id="492" w:author="Mici &amp; Freddy Soare" w:date="2016-12-12T23:21:00Z">
+      <w:del w:id="485" w:author="Mici &amp; Freddy Soare" w:date="2016-12-12T23:21:00Z">
         <w:r>
           <w:rPr>
             <w:lang w:val="de-DE"/>
           </w:rPr>
           <w:delText xml:space="preserve"> als Notifikation angezeigt, wobei dieser die Verlängerung der Frist akzeptieren oder ablehnen kann. Falls eine Deadline erreicht wird kann ein Mitglied solange keine Produkte ausleihen bis entweder die First verlängert wird oder das Produkt retourniert wird. Ein Überschreiten der Frist führt zur nicht Anerkennung von Karma.</w:delText>
         </w:r>
-        <w:commentRangeEnd w:id="486"/>
+        <w:commentRangeEnd w:id="479"/>
         <w:r>
           <w:rPr>
             <w:rStyle w:val="CommentReference"/>
           </w:rPr>
-          <w:commentReference w:id="486"/>
-        </w:r>
-      </w:del>
-    </w:p>
-    <w:p>
-      <w:pPr>
-        <w:rPr>
-          <w:lang w:val="de-DE"/>
-        </w:rPr>
-      </w:pPr>
-    </w:p>
-    <w:p>
-      <w:pPr>
-        <w:rPr>
-          <w:lang w:val="de-DE"/>
-        </w:rPr>
-      </w:pPr>
+          <w:commentReference w:id="479"/>
+        </w:r>
+      </w:del>
+    </w:p>
+    <w:p>
+      <w:pPr>
+        <w:rPr>
+          <w:lang w:val="de-DE"/>
+        </w:rPr>
+      </w:pPr>
+    </w:p>
+    <w:p>
+      <w:pPr>
+        <w:rPr>
+          <w:ins w:id="486" w:author="Mici &amp; Freddy Soare" w:date="2016-12-16T15:38:00Z"/>
+          <w:lang w:val="de-DE"/>
+        </w:rPr>
+      </w:pPr>
+      <w:ins w:id="487" w:author="Mici &amp; Freddy Soare" w:date="2016-12-16T15:38:00Z">
+        <w:r>
+          <w:rPr>
+            <w:lang w:val="de-DE"/>
+          </w:rPr>
+          <w:br w:type="page"/>
+        </w:r>
+      </w:ins>
+    </w:p>
+    <w:p>
+      <w:pPr>
+        <w:pStyle w:val="Heading1"/>
+        <w:rPr>
+          <w:ins w:id="488" w:author="Mici &amp; Freddy Soare" w:date="2016-12-16T15:39:00Z"/>
+          <w:lang w:val="de-DE"/>
+        </w:rPr>
+        <w:pPrChange w:id="489" w:author="Mici &amp; Freddy Soare" w:date="2016-12-16T15:38:00Z">
+          <w:pPr/>
+        </w:pPrChange>
+      </w:pPr>
+      <w:ins w:id="490" w:author="Mici &amp; Freddy Soare" w:date="2016-12-16T15:38:00Z">
+        <w:r>
+          <w:rPr>
+            <w:lang w:val="de-DE"/>
+          </w:rPr>
+          <w:lastRenderedPageBreak/>
+          <w:t>Seitenflussdiagramm</w:t>
+        </w:r>
+      </w:ins>
+    </w:p>
+    <w:p>
+      <w:pPr>
+        <w:pStyle w:val="Heading1"/>
+        <w:rPr>
+          <w:ins w:id="491" w:author="Mici &amp; Freddy Soare" w:date="2016-12-16T15:39:00Z"/>
+          <w:lang w:val="de-DE"/>
+        </w:rPr>
+        <w:pPrChange w:id="492" w:author="Mici &amp; Freddy Soare" w:date="2016-12-16T15:38:00Z">
+          <w:pPr/>
+        </w:pPrChange>
+      </w:pPr>
+    </w:p>
+    <w:p>
+      <w:pPr>
+        <w:pStyle w:val="Heading1"/>
+        <w:rPr>
+          <w:lang w:val="de-DE"/>
+        </w:rPr>
+        <w:pPrChange w:id="493" w:author="Mici &amp; Freddy Soare" w:date="2016-12-16T15:38:00Z">
+          <w:pPr/>
+        </w:pPrChange>
+      </w:pPr>
+      <w:bookmarkStart w:id="494" w:name="_GoBack"/>
+      <w:bookmarkEnd w:id="494"/>
+      <w:ins w:id="495" w:author="Mici &amp; Freddy Soare" w:date="2016-12-16T15:38:00Z">
+        <w:r>
+          <w:rPr>
+            <w:noProof/>
+            <w:lang w:eastAsia="en-GB"/>
+          </w:rPr>
+          <w:drawing>
+            <wp:inline distT="0" distB="0" distL="0" distR="0" wp14:anchorId="6C706022" wp14:editId="479C44E1">
+              <wp:extent cx="5720715" cy="3401060"/>
+              <wp:effectExtent l="0" t="0" r="0" b="2540"/>
+              <wp:docPr id="4" name="Picture 4" descr="Seitenflussdiagramm.png"/>
+              <wp:cNvGraphicFramePr>
+                <a:graphicFrameLocks xmlns:a="http://schemas.openxmlformats.org/drawingml/2006/main" noChangeAspect="1"/>
+              </wp:cNvGraphicFramePr>
+              <a:graphic xmlns:a="http://schemas.openxmlformats.org/drawingml/2006/main">
+                <a:graphicData uri="http://schemas.openxmlformats.org/drawingml/2006/picture">
+                  <pic:pic xmlns:pic="http://schemas.openxmlformats.org/drawingml/2006/picture">
+                    <pic:nvPicPr>
+                      <pic:cNvPr id="0" name="Picture 1" descr="Seitenflussdiagramm.png"/>
+                      <pic:cNvPicPr>
+                        <a:picLocks noChangeAspect="1" noChangeArrowheads="1"/>
+                      </pic:cNvPicPr>
+                    </pic:nvPicPr>
+                    <pic:blipFill>
+                      <a:blip r:embed="rId10">
+                        <a:extLst>
+                          <a:ext uri="{28A0092B-C50C-407E-A947-70E740481C1C}">
+                            <a14:useLocalDpi xmlns:a14="http://schemas.microsoft.com/office/drawing/2010/main" val="0"/>
+                          </a:ext>
+                        </a:extLst>
+                      </a:blip>
+                      <a:srcRect/>
+                      <a:stretch>
+                        <a:fillRect/>
+                      </a:stretch>
+                    </pic:blipFill>
+                    <pic:spPr bwMode="auto">
+                      <a:xfrm>
+                        <a:off x="0" y="0"/>
+                        <a:ext cx="5720715" cy="3401060"/>
+                      </a:xfrm>
+                      <a:prstGeom prst="rect">
+                        <a:avLst/>
+                      </a:prstGeom>
+                      <a:noFill/>
+                      <a:ln>
+                        <a:noFill/>
+                      </a:ln>
+                    </pic:spPr>
+                  </pic:pic>
+                </a:graphicData>
+              </a:graphic>
+            </wp:inline>
+          </w:drawing>
+        </w:r>
+      </w:ins>
     </w:p>
     <w:sectPr>
       <w:pgSz w:w="11900" w:h="16840"/>
@@ -5649,21 +5439,7 @@
         <w:rPr>
           <w:lang w:val="de-AT"/>
         </w:rPr>
-        <w:t xml:space="preserve">ll für </w:t>
-      </w:r>
-      <w:proofErr w:type="gramStart"/>
-      <w:r>
-        <w:rPr>
-          <w:lang w:val="de-AT"/>
-        </w:rPr>
-        <w:t>unseren Prototypen</w:t>
-      </w:r>
-      <w:proofErr w:type="gramEnd"/>
-      <w:r>
-        <w:rPr>
-          <w:lang w:val="de-AT"/>
-        </w:rPr>
-        <w:t>.</w:t>
+        <w:t>ll für unseren Prototypen.</w:t>
       </w:r>
     </w:p>
   </w:comment>
@@ -5713,42 +5489,14 @@
         <w:rPr>
           <w:lang w:val="de-AT"/>
         </w:rPr>
-        <w:t xml:space="preserve">Ist es wirklich sinnvoll, die Kommunikation reit über einen </w:t>
-      </w:r>
-      <w:proofErr w:type="spellStart"/>
+        <w:t>Ist es wirklich sinnvoll, die Kommunikation reit über einen Datepicker zu machen. Mag spontan vielleicht nach einer eleganten Lösung klingen, aber ich glaube für viele Menschen wäre es besser, einfach dies textuell über Nachrichten auszumachen. Dazu kommt ja auch noch die Tatsache, dass nicht nur die Zeit ausgemacht werden muss, sondern auch der Ort des Treffens (muss ja nicht unbedingt von Zuhause abgeholt werden). E-Mail-Adresse und/oder Telefonnummer könnten sie dann auch einfach privat austauschen.</w:t>
+      </w:r>
       <w:r>
         <w:rPr>
           <w:lang w:val="de-AT"/>
         </w:rPr>
-        <w:t>Datepicker</w:t>
-      </w:r>
-      <w:proofErr w:type="spellEnd"/>
-      <w:r>
-        <w:rPr>
-          <w:lang w:val="de-AT"/>
-        </w:rPr>
-        <w:t xml:space="preserve"> zu machen. Mag spontan vielleicht nach einer eleganten Lösung klingen, aber ich glaube für viele Menschen wäre es besser, einfach dies textuell über Nachrichten auszumachen. Dazu kommt ja auch noch die Tatsache, dass nicht nur die Zeit ausgemacht werden muss, sondern auch der Ort des Treffens (muss ja nicht unbedingt von Zuhause abgeholt werden). E-Mail-Adresse und/oder Telefonnummer könnten sie dann auch einfach privat austauschen.</w:t>
-      </w:r>
-      <w:r>
-        <w:rPr>
-          <w:lang w:val="de-AT"/>
-        </w:rPr>
         <w:br/>
-        <w:t>Bin zum Beispiel selber bei der Nachhilfe-Plattform „</w:t>
-      </w:r>
-      <w:proofErr w:type="spellStart"/>
-      <w:r>
-        <w:rPr>
-          <w:lang w:val="de-AT"/>
-        </w:rPr>
-        <w:t>MeetNLearn</w:t>
-      </w:r>
-      <w:proofErr w:type="spellEnd"/>
-      <w:r>
-        <w:rPr>
-          <w:lang w:val="de-AT"/>
-        </w:rPr>
-        <w:t>“ angemeldet, und da ist das genauso gelöst und ich finde das als Nachhilfelehrer sehr angenehm eigentlich. Vor allem wenn ich sehr oft und sehr viel Zeit habe, wäre es mühsam, diese über irgendwelche Input-Elemente festlegen zu müssen und der anderen Person dabei meinen ganzen Zeitplan anzuvertrauen.</w:t>
+        <w:t>Bin zum Beispiel selber bei der Nachhilfe-Plattform „MeetNLearn“ angemeldet, und da ist das genauso gelöst und ich finde das als Nachhilfelehrer sehr angenehm eigentlich. Vor allem wenn ich sehr oft und sehr viel Zeit habe, wäre es mühsam, diese über irgendwelche Input-Elemente festlegen zu müssen und der anderen Person dabei meinen ganzen Zeitplan anzuvertrauen.</w:t>
       </w:r>
     </w:p>
     <w:p>
@@ -5790,65 +5538,99 @@
         <w:rPr>
           <w:lang w:val="de-AT"/>
         </w:rPr>
-        <w:t xml:space="preserve">. Was für </w:t>
-      </w:r>
-      <w:proofErr w:type="gramStart"/>
+        <w:t>. Was für unseren Prototypen im Wesentlichen relevant ist, ist eh nur, dass halt irgendwo Karma-Punkte der User angezeigt werden. Aber es ist gut, wenn du bei Nachfrage erklären kannst, was das Konzept dahinter ist.</w:t>
+      </w:r>
       <w:r>
         <w:rPr>
           <w:lang w:val="de-AT"/>
         </w:rPr>
-        <w:t>unseren Prototypen</w:t>
-      </w:r>
-      <w:proofErr w:type="gramEnd"/>
+        <w:br/>
+        <w:t>Badges würde ich vielleicht weglassen, ich glaub, das würden selbst viele Nutzer nicht mehr ganz durschauen. Außerdem glaube ich nicht, dass es irgendwer schafft, 10.000 Produkte auszuleihen.</w:t>
+      </w:r>
       <w:r>
         <w:rPr>
           <w:lang w:val="de-AT"/>
         </w:rPr>
-        <w:t xml:space="preserve"> im Wesentlichen relevant ist, ist eh nur, dass halt irgendwo Karma-Punkte der User angezeigt werden. Aber es ist gut, wenn du bei Nachfrage erklären kannst, was das Konzept dahinter ist.</w:t>
-      </w:r>
-      <w:r>
+        <w:t xml:space="preserve"> </w:t>
+      </w:r>
+    </w:p>
+  </w:comment>
+  <w:comment w:id="365" w:author="Simon F" w:date="2016-12-12T20:52:00Z" w:initials="SF">
+    <w:p>
+      <w:pPr>
+        <w:pStyle w:val="CommentText"/>
         <w:rPr>
           <w:lang w:val="de-AT"/>
         </w:rPr>
+      </w:pPr>
+      <w:r>
+        <w:rPr>
+          <w:rStyle w:val="CommentReference"/>
+        </w:rPr>
+        <w:annotationRef/>
+      </w:r>
+      <w:r>
+        <w:rPr>
+          <w:lang w:val="de-AT"/>
+        </w:rPr>
+        <w:t>“Bezeichnung” statt “Name”.</w:t>
+      </w:r>
+      <w:r>
+        <w:rPr>
+          <w:lang w:val="de-AT"/>
+        </w:rPr>
         <w:br/>
-      </w:r>
-      <w:proofErr w:type="spellStart"/>
+        <w:t xml:space="preserve">Zustand: vllt. </w:t>
+      </w:r>
       <w:r>
         <w:rPr>
           <w:lang w:val="de-AT"/>
         </w:rPr>
-        <w:t>Badges</w:t>
-      </w:r>
-      <w:proofErr w:type="spellEnd"/>
+        <w:t>a</w:t>
+      </w:r>
       <w:r>
         <w:rPr>
           <w:lang w:val="de-AT"/>
         </w:rPr>
-        <w:t xml:space="preserve"> würde ich vielleicht weglassen, ich glaub, </w:t>
-      </w:r>
-      <w:proofErr w:type="gramStart"/>
+        <w:t xml:space="preserve">uch ein </w:t>
+      </w:r>
       <w:r>
         <w:rPr>
           <w:lang w:val="de-AT"/>
         </w:rPr>
-        <w:t>das</w:t>
-      </w:r>
-      <w:proofErr w:type="gramEnd"/>
-      <w:r>
+        <w:t>„Leicht gebraucht“</w:t>
+      </w:r>
+    </w:p>
+    <w:p>
+      <w:pPr>
+        <w:pStyle w:val="CommentText"/>
         <w:rPr>
           <w:lang w:val="de-AT"/>
         </w:rPr>
-        <w:t xml:space="preserve"> würden selbst viele Nutzer nicht mehr ganz durschauen. Außerdem glaube ich nicht, dass es irgendwer schafft, 10.000 Produkte auszuleihen.</w:t>
-      </w:r>
+      </w:pPr>
       <w:r>
         <w:rPr>
           <w:lang w:val="de-AT"/>
         </w:rPr>
-        <w:t xml:space="preserve"> </w:t>
+        <w:t>Gültigkeit des Angebots würde ich ebenfalls eher über ein Textfeld lösen. Ist flexibler, weil er dann auch einfach so was reinschreiben kann wie „Immer montags abends ausleihbar“ oder so. Genauso wäre eine Ortsangabe praktisch, bei welcher aber ebenfalls eine Textangabe reicht. Ob der Nutzer letztendlich „Wien“, oder „Fredolinstraße 23/4/5A, 1220 Wien, Österreich“ schreibt, ist ihm überlassen. So ist es auch möglich, dass sich der Nutzer nicht auf einen Ort beschränken muss.</w:t>
+      </w:r>
+    </w:p>
+    <w:p>
+      <w:pPr>
+        <w:pStyle w:val="CommentText"/>
+        <w:rPr>
+          <w:lang w:val="de-AT"/>
+        </w:rPr>
+      </w:pPr>
+      <w:r>
+        <w:rPr>
+          <w:lang w:val="de-AT"/>
+        </w:rPr>
+        <w:t>Passwort-Bestätigung bitte wieder weglassen.</w:t>
       </w:r>
     </w:p>
   </w:comment>
-  <w:comment w:id="369" w:author="Simon F" w:date="2016-12-12T20:52:00Z" w:initials="SF">
+  <w:comment w:id="388" w:author="Simon F" w:date="2016-12-12T20:54:00Z" w:initials="SF">
     <w:p>
       <w:pPr>
         <w:pStyle w:val="CommentText"/>
@@ -5866,134 +5648,17 @@
         <w:rPr>
           <w:lang w:val="de-AT"/>
         </w:rPr>
-        <w:t>“Bezeichnung” statt “Name”.</w:t>
+        <w:t>Etwas widersprüchlich zu Abschnitt “Produkt s</w:t>
       </w:r>
       <w:r>
         <w:rPr>
           <w:lang w:val="de-AT"/>
         </w:rPr>
-        <w:br/>
-        <w:t xml:space="preserve">Zustand: </w:t>
-      </w:r>
-      <w:proofErr w:type="spellStart"/>
-      <w:r>
-        <w:rPr>
-          <w:lang w:val="de-AT"/>
-        </w:rPr>
-        <w:t>vllt</w:t>
-      </w:r>
-      <w:proofErr w:type="spellEnd"/>
-      <w:r>
-        <w:rPr>
-          <w:lang w:val="de-AT"/>
-        </w:rPr>
-        <w:t xml:space="preserve">. </w:t>
-      </w:r>
-      <w:r>
-        <w:rPr>
-          <w:lang w:val="de-AT"/>
-        </w:rPr>
-        <w:t>a</w:t>
-      </w:r>
-      <w:r>
-        <w:rPr>
-          <w:lang w:val="de-AT"/>
-        </w:rPr>
-        <w:t xml:space="preserve">uch ein </w:t>
-      </w:r>
-      <w:r>
-        <w:rPr>
-          <w:lang w:val="de-AT"/>
-        </w:rPr>
-        <w:t>„Leicht gebraucht“</w:t>
-      </w:r>
-    </w:p>
-    <w:p>
-      <w:pPr>
-        <w:pStyle w:val="CommentText"/>
-        <w:rPr>
-          <w:lang w:val="de-AT"/>
-        </w:rPr>
-      </w:pPr>
-      <w:r>
-        <w:rPr>
-          <w:lang w:val="de-AT"/>
-        </w:rPr>
-        <w:t>Gültigkeit des Angebots würde ich ebenfalls eher über ein Textfeld lösen. Ist flexibler, weil er dann auch einfach so was reinschreiben kann wie „Immer montags abends ausleihbar“ oder so. Genauso wäre eine Ortsangabe praktisch, bei welcher aber ebenfalls eine Textangabe reicht. Ob der Nutzer letztendlich „Wien“, oder „</w:t>
-      </w:r>
-      <w:proofErr w:type="spellStart"/>
-      <w:r>
-        <w:rPr>
-          <w:lang w:val="de-AT"/>
-        </w:rPr>
-        <w:t>Fredolinstraße</w:t>
-      </w:r>
-      <w:proofErr w:type="spellEnd"/>
-      <w:r>
-        <w:rPr>
-          <w:lang w:val="de-AT"/>
-        </w:rPr>
-        <w:t xml:space="preserve"> 23/4/5A, 1220 Wien, Österreich“ schreibt, ist ihm überlassen. So ist es auch möglich, dass sich der Nutzer nicht auf einen Ort beschränken muss.</w:t>
-      </w:r>
-    </w:p>
-    <w:p>
-      <w:pPr>
-        <w:pStyle w:val="CommentText"/>
-        <w:rPr>
-          <w:lang w:val="de-AT"/>
-        </w:rPr>
-      </w:pPr>
-      <w:r>
-        <w:rPr>
-          <w:lang w:val="de-AT"/>
-        </w:rPr>
-        <w:t>Passwort-Bestätigung bitte wieder weglassen.</w:t>
+        <w:t>uchen“? Eine erweiterete Suche wie hier geschrieben (bitte ohne Pflichtfelder), wäre eine Möglichkeit, würde ich aber nur einbauen, wenn genug Zeit bleibt.</w:t>
       </w:r>
     </w:p>
   </w:comment>
-  <w:comment w:id="392" w:author="Simon F" w:date="2016-12-12T20:54:00Z" w:initials="SF">
-    <w:p>
-      <w:pPr>
-        <w:pStyle w:val="CommentText"/>
-        <w:rPr>
-          <w:lang w:val="de-AT"/>
-        </w:rPr>
-      </w:pPr>
-      <w:r>
-        <w:rPr>
-          <w:rStyle w:val="CommentReference"/>
-        </w:rPr>
-        <w:annotationRef/>
-      </w:r>
-      <w:r>
-        <w:rPr>
-          <w:lang w:val="de-AT"/>
-        </w:rPr>
-        <w:t>Etwas widersprüchlich zu Abschnitt “Produkt s</w:t>
-      </w:r>
-      <w:r>
-        <w:rPr>
-          <w:lang w:val="de-AT"/>
-        </w:rPr>
-        <w:t xml:space="preserve">uchen“? Eine </w:t>
-      </w:r>
-      <w:proofErr w:type="spellStart"/>
-      <w:r>
-        <w:rPr>
-          <w:lang w:val="de-AT"/>
-        </w:rPr>
-        <w:t>erweiterete</w:t>
-      </w:r>
-      <w:proofErr w:type="spellEnd"/>
-      <w:r>
-        <w:rPr>
-          <w:lang w:val="de-AT"/>
-        </w:rPr>
-        <w:t xml:space="preserve"> Suche wie hier geschrieben (bitte ohne Pflichtfelder), wäre eine Möglichkeit, würde ich aber nur einbauen, wenn genug Zeit bleibt.</w:t>
-      </w:r>
-    </w:p>
-  </w:comment>
-  <w:comment w:id="415" w:author="Simon F" w:date="2016-12-12T20:56:00Z" w:initials="SF">
+  <w:comment w:id="411" w:author="Simon F" w:date="2016-12-12T20:56:00Z" w:initials="SF">
     <w:p>
       <w:pPr>
         <w:pStyle w:val="CommentText"/>
@@ -6042,7 +5707,7 @@
       </w:r>
     </w:p>
   </w:comment>
-  <w:comment w:id="473" w:author="Simon F" w:date="2016-12-12T21:00:00Z" w:initials="SF">
+  <w:comment w:id="466" w:author="Simon F" w:date="2016-12-12T21:00:00Z" w:initials="SF">
     <w:p>
       <w:pPr>
         <w:pStyle w:val="CommentText"/>
@@ -6066,25 +5731,11 @@
         <w:rPr>
           <w:lang w:val="de-AT"/>
         </w:rPr>
-        <w:t xml:space="preserve">enfalls nur für optional für </w:t>
-      </w:r>
-      <w:proofErr w:type="gramStart"/>
-      <w:r>
-        <w:rPr>
-          <w:lang w:val="de-AT"/>
-        </w:rPr>
-        <w:t>den Prototypen</w:t>
-      </w:r>
-      <w:proofErr w:type="gramEnd"/>
-      <w:r>
-        <w:rPr>
-          <w:lang w:val="de-AT"/>
-        </w:rPr>
-        <w:t>.</w:t>
+        <w:t>enfalls nur für optional für den Prototypen.</w:t>
       </w:r>
     </w:p>
   </w:comment>
-  <w:comment w:id="486" w:author="Simon F" w:date="2016-12-12T21:01:00Z" w:initials="SF">
+  <w:comment w:id="479" w:author="Simon F" w:date="2016-12-12T21:01:00Z" w:initials="SF">
     <w:p>
       <w:pPr>
         <w:pStyle w:val="CommentText"/>
@@ -6103,39 +5754,7 @@
           <w:rStyle w:val="CommentReference"/>
           <w:lang w:val="de-AT"/>
         </w:rPr>
-        <w:t xml:space="preserve">Dies ist durch meine </w:t>
-      </w:r>
-      <w:proofErr w:type="spellStart"/>
-      <w:r>
-        <w:rPr>
-          <w:rStyle w:val="CommentReference"/>
-          <w:lang w:val="de-AT"/>
-        </w:rPr>
-        <w:t>obrigen</w:t>
-      </w:r>
-      <w:proofErr w:type="spellEnd"/>
-      <w:r>
-        <w:rPr>
-          <w:rStyle w:val="CommentReference"/>
-          <w:lang w:val="de-AT"/>
-        </w:rPr>
-        <w:t xml:space="preserve"> Vorschläge nicht mehr wirklich möglich, da die Fristen nicht mehr durch </w:t>
-      </w:r>
-      <w:proofErr w:type="spellStart"/>
-      <w:r>
-        <w:rPr>
-          <w:rStyle w:val="CommentReference"/>
-          <w:lang w:val="de-AT"/>
-        </w:rPr>
-        <w:t>Datepicker</w:t>
-      </w:r>
-      <w:proofErr w:type="spellEnd"/>
-      <w:r>
-        <w:rPr>
-          <w:rStyle w:val="CommentReference"/>
-          <w:lang w:val="de-AT"/>
-        </w:rPr>
-        <w:t xml:space="preserve"> gesetzt werden würden. Sollte ein User die Frist nicht einhalten, soll der andere Nutzer ihn halt einfach melden.</w:t>
+        <w:t>Dies ist durch meine obrigen Vorschläge nicht mehr wirklich möglich, da die Fristen nicht mehr durch Datepicker gesetzt werden würden. Sollte ein User die Frist nicht einhalten, soll der andere Nutzer ihn halt einfach melden.</w:t>
       </w:r>
     </w:p>
   </w:comment>

</xml_diff>